<commit_message>
erster version vom Konzept
</commit_message>
<xml_diff>
--- a/doc/Konzept.docx
+++ b/doc/Konzept.docx
@@ -148,7 +148,7 @@
                     </pic:cNvPicPr>
                   </pic:nvPicPr>
                   <pic:blipFill>
-                    <a:blip r:embed="rId5">
+                    <a:blip r:embed="rId7">
                       <a:extLst>
                         <a:ext uri="{28A0092B-C50C-407E-A947-70E740481C1C}">
                           <a14:useLocalDpi xmlns:a14="http://schemas.microsoft.com/office/drawing/2010/main" val="0"/>
@@ -250,7 +250,7 @@
           <w:r>
             <w:fldChar w:fldCharType="separate"/>
           </w:r>
-          <w:hyperlink w:anchor="_Toc145320805" w:history="1">
+          <w:hyperlink w:anchor="_Toc145331518" w:history="1">
             <w:r>
               <w:rPr>
                 <w:rStyle w:val="Hyperlink"/>
@@ -292,7 +292,7 @@
                 <w:noProof/>
                 <w:webHidden/>
               </w:rPr>
-              <w:instrText xml:space="preserve"> PAGEREF _Toc145320805 \h </w:instrText>
+              <w:instrText xml:space="preserve"> PAGEREF _Toc145331518 \h </w:instrText>
             </w:r>
             <w:r>
               <w:rPr>
@@ -336,7 +336,7 @@
               <w:lang w:eastAsia="de-CH"/>
             </w:rPr>
           </w:pPr>
-          <w:hyperlink w:anchor="_Toc145320806" w:history="1">
+          <w:hyperlink w:anchor="_Toc145331519" w:history="1">
             <w:r>
               <w:rPr>
                 <w:rStyle w:val="Hyperlink"/>
@@ -378,7 +378,7 @@
                 <w:noProof/>
                 <w:webHidden/>
               </w:rPr>
-              <w:instrText xml:space="preserve"> PAGEREF _Toc145320806 \h </w:instrText>
+              <w:instrText xml:space="preserve"> PAGEREF _Toc145331519 \h </w:instrText>
             </w:r>
             <w:r>
               <w:rPr>
@@ -422,7 +422,7 @@
               <w:lang w:eastAsia="de-CH"/>
             </w:rPr>
           </w:pPr>
-          <w:hyperlink w:anchor="_Toc145320807" w:history="1">
+          <w:hyperlink w:anchor="_Toc145331520" w:history="1">
             <w:r>
               <w:rPr>
                 <w:rStyle w:val="Hyperlink"/>
@@ -464,7 +464,7 @@
                 <w:noProof/>
                 <w:webHidden/>
               </w:rPr>
-              <w:instrText xml:space="preserve"> PAGEREF _Toc145320807 \h </w:instrText>
+              <w:instrText xml:space="preserve"> PAGEREF _Toc145331520 \h </w:instrText>
             </w:r>
             <w:r>
               <w:rPr>
@@ -508,7 +508,7 @@
               <w:lang w:eastAsia="de-CH"/>
             </w:rPr>
           </w:pPr>
-          <w:hyperlink w:anchor="_Toc145320808" w:history="1">
+          <w:hyperlink w:anchor="_Toc145331521" w:history="1">
             <w:r>
               <w:rPr>
                 <w:rStyle w:val="Hyperlink"/>
@@ -550,7 +550,7 @@
                 <w:noProof/>
                 <w:webHidden/>
               </w:rPr>
-              <w:instrText xml:space="preserve"> PAGEREF _Toc145320808 \h </w:instrText>
+              <w:instrText xml:space="preserve"> PAGEREF _Toc145331521 \h </w:instrText>
             </w:r>
             <w:r>
               <w:rPr>
@@ -593,7 +593,7 @@
               <w:lang w:eastAsia="de-CH"/>
             </w:rPr>
           </w:pPr>
-          <w:hyperlink w:anchor="_Toc145320809" w:history="1">
+          <w:hyperlink w:anchor="_Toc145331522" w:history="1">
             <w:r>
               <w:rPr>
                 <w:rStyle w:val="Hyperlink"/>
@@ -621,7 +621,7 @@
                 <w:noProof/>
                 <w:webHidden/>
               </w:rPr>
-              <w:instrText xml:space="preserve"> PAGEREF _Toc145320809 \h </w:instrText>
+              <w:instrText xml:space="preserve"> PAGEREF _Toc145331522 \h </w:instrText>
             </w:r>
             <w:r>
               <w:rPr>
@@ -664,7 +664,7 @@
               <w:lang w:eastAsia="de-CH"/>
             </w:rPr>
           </w:pPr>
-          <w:hyperlink w:anchor="_Toc145320810" w:history="1">
+          <w:hyperlink w:anchor="_Toc145331523" w:history="1">
             <w:r>
               <w:rPr>
                 <w:rStyle w:val="Hyperlink"/>
@@ -699,7 +699,7 @@
                 <w:noProof/>
                 <w:webHidden/>
               </w:rPr>
-              <w:instrText xml:space="preserve"> PAGEREF _Toc145320810 \h </w:instrText>
+              <w:instrText xml:space="preserve"> PAGEREF _Toc145331523 \h </w:instrText>
             </w:r>
             <w:r>
               <w:rPr>
@@ -742,7 +742,7 @@
               <w:lang w:eastAsia="de-CH"/>
             </w:rPr>
           </w:pPr>
-          <w:hyperlink w:anchor="_Toc145320811" w:history="1">
+          <w:hyperlink w:anchor="_Toc145331524" w:history="1">
             <w:r>
               <w:rPr>
                 <w:rStyle w:val="Hyperlink"/>
@@ -777,7 +777,7 @@
                 <w:noProof/>
                 <w:webHidden/>
               </w:rPr>
-              <w:instrText xml:space="preserve"> PAGEREF _Toc145320811 \h </w:instrText>
+              <w:instrText xml:space="preserve"> PAGEREF _Toc145331524 \h </w:instrText>
             </w:r>
             <w:r>
               <w:rPr>
@@ -797,7 +797,7 @@
                 <w:noProof/>
                 <w:webHidden/>
               </w:rPr>
-              <w:t>4</w:t>
+              <w:t>5</w:t>
             </w:r>
             <w:r>
               <w:rPr>
@@ -820,7 +820,7 @@
               <w:lang w:eastAsia="de-CH"/>
             </w:rPr>
           </w:pPr>
-          <w:hyperlink w:anchor="_Toc145320812" w:history="1">
+          <w:hyperlink w:anchor="_Toc145331525" w:history="1">
             <w:r>
               <w:rPr>
                 <w:rStyle w:val="Hyperlink"/>
@@ -847,7 +847,7 @@
                 <w:noProof/>
                 <w:webHidden/>
               </w:rPr>
-              <w:instrText xml:space="preserve"> PAGEREF _Toc145320812 \h </w:instrText>
+              <w:instrText xml:space="preserve"> PAGEREF _Toc145331525 \h </w:instrText>
             </w:r>
             <w:r>
               <w:rPr>
@@ -867,7 +867,7 @@
                 <w:noProof/>
                 <w:webHidden/>
               </w:rPr>
-              <w:t>4</w:t>
+              <w:t>5</w:t>
             </w:r>
             <w:r>
               <w:rPr>
@@ -890,7 +890,7 @@
               <w:lang w:eastAsia="de-CH"/>
             </w:rPr>
           </w:pPr>
-          <w:hyperlink w:anchor="_Toc145320813" w:history="1">
+          <w:hyperlink w:anchor="_Toc145331526" w:history="1">
             <w:r>
               <w:rPr>
                 <w:rStyle w:val="Hyperlink"/>
@@ -918,7 +918,7 @@
                 <w:noProof/>
                 <w:webHidden/>
               </w:rPr>
-              <w:instrText xml:space="preserve"> PAGEREF _Toc145320813 \h </w:instrText>
+              <w:instrText xml:space="preserve"> PAGEREF _Toc145331526 \h </w:instrText>
             </w:r>
             <w:r>
               <w:rPr>
@@ -938,7 +938,7 @@
                 <w:noProof/>
                 <w:webHidden/>
               </w:rPr>
-              <w:t>4</w:t>
+              <w:t>6</w:t>
             </w:r>
             <w:r>
               <w:rPr>
@@ -961,7 +961,7 @@
               <w:lang w:eastAsia="de-CH"/>
             </w:rPr>
           </w:pPr>
-          <w:hyperlink w:anchor="_Toc145320814" w:history="1">
+          <w:hyperlink w:anchor="_Toc145331527" w:history="1">
             <w:r>
               <w:rPr>
                 <w:rStyle w:val="Hyperlink"/>
@@ -989,7 +989,7 @@
                 <w:noProof/>
                 <w:webHidden/>
               </w:rPr>
-              <w:instrText xml:space="preserve"> PAGEREF _Toc145320814 \h </w:instrText>
+              <w:instrText xml:space="preserve"> PAGEREF _Toc145331527 \h </w:instrText>
             </w:r>
             <w:r>
               <w:rPr>
@@ -1009,7 +1009,7 @@
                 <w:noProof/>
                 <w:webHidden/>
               </w:rPr>
-              <w:t>4</w:t>
+              <w:t>6</w:t>
             </w:r>
             <w:r>
               <w:rPr>
@@ -1032,7 +1032,7 @@
               <w:lang w:eastAsia="de-CH"/>
             </w:rPr>
           </w:pPr>
-          <w:hyperlink w:anchor="_Toc145320815" w:history="1">
+          <w:hyperlink w:anchor="_Toc145331528" w:history="1">
             <w:r>
               <w:rPr>
                 <w:rStyle w:val="Hyperlink"/>
@@ -1067,7 +1067,7 @@
                 <w:noProof/>
                 <w:webHidden/>
               </w:rPr>
-              <w:instrText xml:space="preserve"> PAGEREF _Toc145320815 \h </w:instrText>
+              <w:instrText xml:space="preserve"> PAGEREF _Toc145331528 \h </w:instrText>
             </w:r>
             <w:r>
               <w:rPr>
@@ -1087,7 +1087,7 @@
                 <w:noProof/>
                 <w:webHidden/>
               </w:rPr>
-              <w:t>4</w:t>
+              <w:t>7</w:t>
             </w:r>
             <w:r>
               <w:rPr>
@@ -1111,7 +1111,7 @@
               <w:lang w:eastAsia="de-CH"/>
             </w:rPr>
           </w:pPr>
-          <w:hyperlink w:anchor="_Toc145320816" w:history="1">
+          <w:hyperlink w:anchor="_Toc145331529" w:history="1">
             <w:r>
               <w:rPr>
                 <w:rStyle w:val="Hyperlink"/>
@@ -1153,7 +1153,7 @@
                 <w:noProof/>
                 <w:webHidden/>
               </w:rPr>
-              <w:instrText xml:space="preserve"> PAGEREF _Toc145320816 \h </w:instrText>
+              <w:instrText xml:space="preserve"> PAGEREF _Toc145331529 \h </w:instrText>
             </w:r>
             <w:r>
               <w:rPr>
@@ -1173,7 +1173,147 @@
                 <w:noProof/>
                 <w:webHidden/>
               </w:rPr>
-              <w:t>4</w:t>
+              <w:t>8</w:t>
+            </w:r>
+            <w:r>
+              <w:rPr>
+                <w:noProof/>
+                <w:webHidden/>
+              </w:rPr>
+              <w:fldChar w:fldCharType="end"/>
+            </w:r>
+          </w:hyperlink>
+        </w:p>
+        <w:p>
+          <w:pPr>
+            <w:pStyle w:val="Verzeichnis2"/>
+            <w:tabs>
+              <w:tab w:val="right" w:leader="dot" w:pos="9062"/>
+            </w:tabs>
+            <w:rPr>
+              <w:rFonts w:eastAsiaTheme="minorEastAsia"/>
+              <w:noProof/>
+              <w:lang w:eastAsia="de-CH"/>
+            </w:rPr>
+          </w:pPr>
+          <w:hyperlink w:anchor="_Toc145331530" w:history="1">
+            <w:r>
+              <w:rPr>
+                <w:rStyle w:val="Hyperlink"/>
+                <w:noProof/>
+              </w:rPr>
+              <w:t>5.1 Ablaufdiagramm</w:t>
+            </w:r>
+            <w:r>
+              <w:rPr>
+                <w:noProof/>
+                <w:webHidden/>
+              </w:rPr>
+              <w:tab/>
+            </w:r>
+            <w:r>
+              <w:rPr>
+                <w:noProof/>
+                <w:webHidden/>
+              </w:rPr>
+              <w:fldChar w:fldCharType="begin"/>
+            </w:r>
+            <w:r>
+              <w:rPr>
+                <w:noProof/>
+                <w:webHidden/>
+              </w:rPr>
+              <w:instrText xml:space="preserve"> PAGEREF _Toc145331530 \h </w:instrText>
+            </w:r>
+            <w:r>
+              <w:rPr>
+                <w:noProof/>
+                <w:webHidden/>
+              </w:rPr>
+            </w:r>
+            <w:r>
+              <w:rPr>
+                <w:noProof/>
+                <w:webHidden/>
+              </w:rPr>
+              <w:fldChar w:fldCharType="separate"/>
+            </w:r>
+            <w:r>
+              <w:rPr>
+                <w:noProof/>
+                <w:webHidden/>
+              </w:rPr>
+              <w:t>8</w:t>
+            </w:r>
+            <w:r>
+              <w:rPr>
+                <w:noProof/>
+                <w:webHidden/>
+              </w:rPr>
+              <w:fldChar w:fldCharType="end"/>
+            </w:r>
+          </w:hyperlink>
+        </w:p>
+        <w:p>
+          <w:pPr>
+            <w:pStyle w:val="Verzeichnis2"/>
+            <w:tabs>
+              <w:tab w:val="right" w:leader="dot" w:pos="9062"/>
+            </w:tabs>
+            <w:rPr>
+              <w:rFonts w:eastAsiaTheme="minorEastAsia"/>
+              <w:noProof/>
+              <w:lang w:eastAsia="de-CH"/>
+            </w:rPr>
+          </w:pPr>
+          <w:hyperlink w:anchor="_Toc145331531" w:history="1">
+            <w:r>
+              <w:rPr>
+                <w:rStyle w:val="Hyperlink"/>
+                <w:noProof/>
+              </w:rPr>
+              <w:t>5.2 Text</w:t>
+            </w:r>
+            <w:r>
+              <w:rPr>
+                <w:noProof/>
+                <w:webHidden/>
+              </w:rPr>
+              <w:tab/>
+            </w:r>
+            <w:r>
+              <w:rPr>
+                <w:noProof/>
+                <w:webHidden/>
+              </w:rPr>
+              <w:fldChar w:fldCharType="begin"/>
+            </w:r>
+            <w:r>
+              <w:rPr>
+                <w:noProof/>
+                <w:webHidden/>
+              </w:rPr>
+              <w:instrText xml:space="preserve"> PAGEREF _Toc145331531 \h </w:instrText>
+            </w:r>
+            <w:r>
+              <w:rPr>
+                <w:noProof/>
+                <w:webHidden/>
+              </w:rPr>
+            </w:r>
+            <w:r>
+              <w:rPr>
+                <w:noProof/>
+                <w:webHidden/>
+              </w:rPr>
+              <w:fldChar w:fldCharType="separate"/>
+            </w:r>
+            <w:r>
+              <w:rPr>
+                <w:noProof/>
+                <w:webHidden/>
+              </w:rPr>
+              <w:t>9</w:t>
             </w:r>
             <w:r>
               <w:rPr>
@@ -1197,7 +1337,7 @@
               <w:lang w:eastAsia="de-CH"/>
             </w:rPr>
           </w:pPr>
-          <w:hyperlink w:anchor="_Toc145320817" w:history="1">
+          <w:hyperlink w:anchor="_Toc145331532" w:history="1">
             <w:r>
               <w:rPr>
                 <w:rStyle w:val="Hyperlink"/>
@@ -1239,7 +1379,7 @@
                 <w:noProof/>
                 <w:webHidden/>
               </w:rPr>
-              <w:instrText xml:space="preserve"> PAGEREF _Toc145320817 \h </w:instrText>
+              <w:instrText xml:space="preserve"> PAGEREF _Toc145331532 \h </w:instrText>
             </w:r>
             <w:r>
               <w:rPr>
@@ -1259,7 +1399,7 @@
                 <w:noProof/>
                 <w:webHidden/>
               </w:rPr>
-              <w:t>4</w:t>
+              <w:t>9</w:t>
             </w:r>
             <w:r>
               <w:rPr>
@@ -1283,7 +1423,7 @@
               <w:lang w:eastAsia="de-CH"/>
             </w:rPr>
           </w:pPr>
-          <w:hyperlink w:anchor="_Toc145320818" w:history="1">
+          <w:hyperlink w:anchor="_Toc145331533" w:history="1">
             <w:r>
               <w:rPr>
                 <w:rStyle w:val="Hyperlink"/>
@@ -1325,7 +1465,7 @@
                 <w:noProof/>
                 <w:webHidden/>
               </w:rPr>
-              <w:instrText xml:space="preserve"> PAGEREF _Toc145320818 \h </w:instrText>
+              <w:instrText xml:space="preserve"> PAGEREF _Toc145331533 \h </w:instrText>
             </w:r>
             <w:r>
               <w:rPr>
@@ -1345,7 +1485,7 @@
                 <w:noProof/>
                 <w:webHidden/>
               </w:rPr>
-              <w:t>4</w:t>
+              <w:t>9</w:t>
             </w:r>
             <w:r>
               <w:rPr>
@@ -1369,7 +1509,7 @@
               <w:lang w:eastAsia="de-CH"/>
             </w:rPr>
           </w:pPr>
-          <w:hyperlink w:anchor="_Toc145320819" w:history="1">
+          <w:hyperlink w:anchor="_Toc145331534" w:history="1">
             <w:r>
               <w:rPr>
                 <w:rStyle w:val="Hyperlink"/>
@@ -1390,7 +1530,7 @@
                 <w:rStyle w:val="Hyperlink"/>
                 <w:noProof/>
               </w:rPr>
-              <w:t>Diagramme</w:t>
+              <w:t>Testkonzept</w:t>
             </w:r>
             <w:r>
               <w:rPr>
@@ -1411,7 +1551,7 @@
                 <w:noProof/>
                 <w:webHidden/>
               </w:rPr>
-              <w:instrText xml:space="preserve"> PAGEREF _Toc145320819 \h </w:instrText>
+              <w:instrText xml:space="preserve"> PAGEREF _Toc145331534 \h </w:instrText>
             </w:r>
             <w:r>
               <w:rPr>
@@ -1431,7 +1571,7 @@
                 <w:noProof/>
                 <w:webHidden/>
               </w:rPr>
-              <w:t>4</w:t>
+              <w:t>10</w:t>
             </w:r>
             <w:r>
               <w:rPr>
@@ -1455,7 +1595,7 @@
               <w:lang w:eastAsia="de-CH"/>
             </w:rPr>
           </w:pPr>
-          <w:hyperlink w:anchor="_Toc145320820" w:history="1">
+          <w:hyperlink w:anchor="_Toc145331535" w:history="1">
             <w:r>
               <w:rPr>
                 <w:rStyle w:val="Hyperlink"/>
@@ -1476,7 +1616,7 @@
                 <w:rStyle w:val="Hyperlink"/>
                 <w:noProof/>
               </w:rPr>
-              <w:t>Testkonzept</w:t>
+              <w:t>Quellen</w:t>
             </w:r>
             <w:r>
               <w:rPr>
@@ -1497,7 +1637,7 @@
                 <w:noProof/>
                 <w:webHidden/>
               </w:rPr>
-              <w:instrText xml:space="preserve"> PAGEREF _Toc145320820 \h </w:instrText>
+              <w:instrText xml:space="preserve"> PAGEREF _Toc145331535 \h </w:instrText>
             </w:r>
             <w:r>
               <w:rPr>
@@ -1517,7 +1657,7 @@
                 <w:noProof/>
                 <w:webHidden/>
               </w:rPr>
-              <w:t>4</w:t>
+              <w:t>11</w:t>
             </w:r>
             <w:r>
               <w:rPr>
@@ -1554,8 +1694,6 @@
     <w:p/>
     <w:p/>
     <w:p/>
-    <w:p/>
-    <w:p/>
     <w:p>
       <w:pPr>
         <w:pStyle w:val="berschrift1"/>
@@ -1564,7 +1702,7 @@
           <w:numId w:val="1"/>
         </w:numPr>
       </w:pPr>
-      <w:bookmarkStart w:id="0" w:name="_Toc145320805"/>
+      <w:bookmarkStart w:id="0" w:name="_Toc145331518"/>
       <w:r>
         <w:lastRenderedPageBreak/>
         <w:t>Sinn der App</w:t>
@@ -1634,6 +1772,70 @@
           <w:szCs w:val="24"/>
         </w:rPr>
         <w:t xml:space="preserve">Vor allem wird vieles über den Zusammenhang zwischen vegetarisch und Zöliakie näher zu bringen und zu erklären das es durchaus möglich ist. </w:t>
+      </w:r>
+      <w:r>
+        <w:rPr>
+          <w:rFonts w:asciiTheme="majorHAnsi" w:hAnsiTheme="majorHAnsi" w:cstheme="majorHAnsi"/>
+          <w:sz w:val="24"/>
+          <w:szCs w:val="24"/>
+        </w:rPr>
+        <w:t xml:space="preserve">Es wird Rezepte </w:t>
+      </w:r>
+      <w:r>
+        <w:rPr>
+          <w:rFonts w:asciiTheme="majorHAnsi" w:hAnsiTheme="majorHAnsi" w:cstheme="majorHAnsi"/>
+          <w:sz w:val="24"/>
+          <w:szCs w:val="24"/>
+        </w:rPr>
+        <w:t>geben,</w:t>
+      </w:r>
+      <w:r>
+        <w:rPr>
+          <w:rFonts w:asciiTheme="majorHAnsi" w:hAnsiTheme="majorHAnsi" w:cstheme="majorHAnsi"/>
+          <w:sz w:val="24"/>
+          <w:szCs w:val="24"/>
+        </w:rPr>
+        <w:t xml:space="preserve"> die man nachkochen kann,</w:t>
+      </w:r>
+      <w:r>
+        <w:rPr>
+          <w:rFonts w:asciiTheme="majorHAnsi" w:hAnsiTheme="majorHAnsi" w:cstheme="majorHAnsi"/>
+          <w:sz w:val="24"/>
+          <w:szCs w:val="24"/>
+        </w:rPr>
+        <w:t xml:space="preserve"> </w:t>
+      </w:r>
+      <w:r>
+        <w:rPr>
+          <w:rFonts w:asciiTheme="majorHAnsi" w:hAnsiTheme="majorHAnsi" w:cstheme="majorHAnsi"/>
+          <w:sz w:val="24"/>
+          <w:szCs w:val="24"/>
+        </w:rPr>
+        <w:t xml:space="preserve">News wo z.B. neue Produkte ersichtlich sind, </w:t>
+      </w:r>
+      <w:r>
+        <w:rPr>
+          <w:rFonts w:asciiTheme="majorHAnsi" w:hAnsiTheme="majorHAnsi" w:cstheme="majorHAnsi"/>
+          <w:sz w:val="24"/>
+          <w:szCs w:val="24"/>
+        </w:rPr>
+        <w:t>(</w:t>
+      </w:r>
+      <w:r>
+        <w:rPr>
+          <w:rFonts w:asciiTheme="majorHAnsi" w:hAnsiTheme="majorHAnsi" w:cstheme="majorHAnsi"/>
+          <w:sz w:val="24"/>
+          <w:szCs w:val="24"/>
+        </w:rPr>
+        <w:t>Optional) Restaurant</w:t>
+      </w:r>
+      <w:r>
+        <w:rPr>
+          <w:rFonts w:asciiTheme="majorHAnsi" w:hAnsiTheme="majorHAnsi" w:cstheme="majorHAnsi"/>
+          <w:sz w:val="24"/>
+          <w:szCs w:val="24"/>
+        </w:rPr>
+        <w:t>-Empfehlungen und (Optional) Fakten.</w:t>
       </w:r>
     </w:p>
     <w:p>
@@ -1644,7 +1846,7 @@
           <w:numId w:val="1"/>
         </w:numPr>
       </w:pPr>
-      <w:bookmarkStart w:id="1" w:name="_Toc145320806"/>
+      <w:bookmarkStart w:id="1" w:name="_Toc145331519"/>
       <w:r>
         <w:t>Zielgruppe</w:t>
       </w:r>
@@ -1699,7 +1901,7 @@
           <w:numId w:val="1"/>
         </w:numPr>
       </w:pPr>
-      <w:bookmarkStart w:id="2" w:name="_Toc145320807"/>
+      <w:bookmarkStart w:id="2" w:name="_Toc145331520"/>
       <w:r>
         <w:t>Anforderungen</w:t>
       </w:r>
@@ -1785,6 +1987,14 @@
           <w:sz w:val="24"/>
           <w:szCs w:val="24"/>
         </w:rPr>
+        <w:t xml:space="preserve">(Optional) </w:t>
+      </w:r>
+      <w:r>
+        <w:rPr>
+          <w:rFonts w:asciiTheme="majorHAnsi" w:hAnsiTheme="majorHAnsi" w:cstheme="majorHAnsi"/>
+          <w:sz w:val="24"/>
+          <w:szCs w:val="24"/>
+        </w:rPr>
         <w:t xml:space="preserve">Wenn man auf den Button «Restaurants» klickt, werden mehrere Restaurants aufgelistet mit der Adresse, wo sie sich befinden. </w:t>
       </w:r>
     </w:p>
@@ -1807,14 +2017,6 @@
           <w:sz w:val="24"/>
           <w:szCs w:val="24"/>
         </w:rPr>
-        <w:t xml:space="preserve">(Optional) </w:t>
-      </w:r>
-      <w:r>
-        <w:rPr>
-          <w:rFonts w:asciiTheme="majorHAnsi" w:hAnsiTheme="majorHAnsi" w:cstheme="majorHAnsi"/>
-          <w:sz w:val="24"/>
-          <w:szCs w:val="24"/>
-        </w:rPr>
         <w:t>Wenn man auf den Button «News» klickt, werden mehrere News zusehen sein, was die Zöliakie betrifft.</w:t>
       </w:r>
     </w:p>
@@ -1872,6 +2074,28 @@
     </w:p>
     <w:p>
       <w:pPr>
+        <w:pStyle w:val="Listenabsatz"/>
+        <w:numPr>
+          <w:ilvl w:val="0"/>
+          <w:numId w:val="2"/>
+        </w:numPr>
+        <w:rPr>
+          <w:rFonts w:asciiTheme="majorHAnsi" w:hAnsiTheme="majorHAnsi" w:cstheme="majorHAnsi"/>
+          <w:sz w:val="24"/>
+          <w:szCs w:val="24"/>
+        </w:rPr>
+      </w:pPr>
+      <w:r>
+        <w:rPr>
+          <w:rFonts w:asciiTheme="majorHAnsi" w:hAnsiTheme="majorHAnsi" w:cstheme="majorHAnsi"/>
+          <w:sz w:val="24"/>
+          <w:szCs w:val="24"/>
+        </w:rPr>
+        <w:t>Bei jedem Kapitel soll es einen «Back» Button geben.</w:t>
+      </w:r>
+    </w:p>
+    <w:p>
+      <w:pPr>
         <w:rPr>
           <w:rFonts w:asciiTheme="majorHAnsi" w:hAnsiTheme="majorHAnsi" w:cstheme="majorHAnsi"/>
           <w:sz w:val="24"/>
@@ -1993,7 +2217,7 @@
           <w:numId w:val="1"/>
         </w:numPr>
       </w:pPr>
-      <w:bookmarkStart w:id="3" w:name="_Toc145320808"/>
+      <w:bookmarkStart w:id="3" w:name="_Toc145331521"/>
       <w:r>
         <w:lastRenderedPageBreak/>
         <w:t>Mockups</w:t>
@@ -2007,7 +2231,7 @@
           <w:lang w:val="en-US"/>
         </w:rPr>
       </w:pPr>
-      <w:bookmarkStart w:id="4" w:name="_Toc145320809"/>
+      <w:bookmarkStart w:id="4" w:name="_Toc145331522"/>
       <w:r>
         <w:rPr>
           <w:lang w:val="en-US"/>
@@ -2049,7 +2273,7 @@
                     <pic:cNvPicPr/>
                   </pic:nvPicPr>
                   <pic:blipFill>
-                    <a:blip r:embed="rId6"/>
+                    <a:blip r:embed="rId8"/>
                     <a:stretch>
                       <a:fillRect/>
                     </a:stretch>
@@ -2074,7 +2298,7 @@
       <w:pPr>
         <w:pStyle w:val="berschrift2"/>
       </w:pPr>
-      <w:bookmarkStart w:id="5" w:name="_Toc145320810"/>
+      <w:bookmarkStart w:id="5" w:name="_Toc145331523"/>
       <w:r>
         <w:rPr>
           <w:lang w:val="en-US"/>
@@ -2113,7 +2337,7 @@
                     <pic:cNvPicPr/>
                   </pic:nvPicPr>
                   <pic:blipFill>
-                    <a:blip r:embed="rId7"/>
+                    <a:blip r:embed="rId9"/>
                     <a:stretch>
                       <a:fillRect/>
                     </a:stretch>
@@ -2138,7 +2362,7 @@
       <w:pPr>
         <w:pStyle w:val="berschrift2"/>
       </w:pPr>
-      <w:bookmarkStart w:id="6" w:name="_Toc145320811"/>
+      <w:bookmarkStart w:id="6" w:name="_Toc145331524"/>
       <w:r>
         <w:rPr>
           <w:lang w:val="en-US"/>
@@ -2184,7 +2408,7 @@
                     <pic:cNvPicPr/>
                   </pic:nvPicPr>
                   <pic:blipFill>
-                    <a:blip r:embed="rId8"/>
+                    <a:blip r:embed="rId10"/>
                     <a:stretch>
                       <a:fillRect/>
                     </a:stretch>
@@ -2209,7 +2433,7 @@
       <w:pPr>
         <w:pStyle w:val="berschrift2"/>
       </w:pPr>
-      <w:bookmarkStart w:id="7" w:name="_Toc145320812"/>
+      <w:bookmarkStart w:id="7" w:name="_Toc145331525"/>
       <w:r>
         <w:t>4.</w:t>
       </w:r>
@@ -2242,7 +2466,7 @@
                     <pic:cNvPicPr/>
                   </pic:nvPicPr>
                   <pic:blipFill>
-                    <a:blip r:embed="rId9"/>
+                    <a:blip r:embed="rId11"/>
                     <a:stretch>
                       <a:fillRect/>
                     </a:stretch>
@@ -2270,7 +2494,7 @@
           <w:lang w:val="en-US"/>
         </w:rPr>
       </w:pPr>
-      <w:bookmarkStart w:id="8" w:name="_Toc145320813"/>
+      <w:bookmarkStart w:id="8" w:name="_Toc145331526"/>
       <w:r>
         <w:rPr>
           <w:lang w:val="en-US"/>
@@ -2319,7 +2543,7 @@
                     <pic:cNvPicPr/>
                   </pic:nvPicPr>
                   <pic:blipFill>
-                    <a:blip r:embed="rId10"/>
+                    <a:blip r:embed="rId12"/>
                     <a:stretch>
                       <a:fillRect/>
                     </a:stretch>
@@ -2347,7 +2571,7 @@
           <w:lang w:val="en-US"/>
         </w:rPr>
       </w:pPr>
-      <w:bookmarkStart w:id="9" w:name="_Toc145320814"/>
+      <w:bookmarkStart w:id="9" w:name="_Toc145331527"/>
       <w:r>
         <w:rPr>
           <w:lang w:val="en-US"/>
@@ -2401,7 +2625,7 @@
                     <pic:cNvPicPr/>
                   </pic:nvPicPr>
                   <pic:blipFill>
-                    <a:blip r:embed="rId11"/>
+                    <a:blip r:embed="rId13"/>
                     <a:stretch>
                       <a:fillRect/>
                     </a:stretch>
@@ -2429,7 +2653,7 @@
           <w:lang w:val="en-US"/>
         </w:rPr>
       </w:pPr>
-      <w:bookmarkStart w:id="10" w:name="_Toc145320815"/>
+      <w:bookmarkStart w:id="10" w:name="_Toc145331528"/>
       <w:r>
         <w:lastRenderedPageBreak/>
         <w:t>4.</w:t>
@@ -2484,7 +2708,7 @@
                     <pic:cNvPicPr/>
                   </pic:nvPicPr>
                   <pic:blipFill>
-                    <a:blip r:embed="rId12"/>
+                    <a:blip r:embed="rId14"/>
                     <a:stretch>
                       <a:fillRect/>
                     </a:stretch>
@@ -2514,7 +2738,7 @@
           <w:numId w:val="1"/>
         </w:numPr>
       </w:pPr>
-      <w:bookmarkStart w:id="11" w:name="_Toc145320816"/>
+      <w:bookmarkStart w:id="11" w:name="_Toc145331529"/>
       <w:r>
         <w:lastRenderedPageBreak/>
         <w:t>Funktion der App</w:t>
@@ -2522,13 +2746,23 @@
       <w:bookmarkEnd w:id="11"/>
     </w:p>
     <w:p>
+      <w:pPr>
+        <w:pStyle w:val="berschrift2"/>
+      </w:pPr>
+      <w:bookmarkStart w:id="12" w:name="_Toc145331530"/>
+      <w:r>
+        <w:t>5.1 Ablaufdiagramm</w:t>
+      </w:r>
+      <w:bookmarkEnd w:id="12"/>
+    </w:p>
+    <w:p>
       <w:r>
         <w:rPr>
           <w:noProof/>
         </w:rPr>
         <w:drawing>
-          <wp:inline distT="0" distB="0" distL="0" distR="0" wp14:anchorId="693C1FD8" wp14:editId="62515B87">
-            <wp:extent cx="6333384" cy="8772525"/>
+          <wp:inline distT="0" distB="0" distL="0" distR="0" wp14:anchorId="693C1FD8" wp14:editId="315CA174">
+            <wp:extent cx="6030812" cy="8353425"/>
             <wp:effectExtent l="0" t="0" r="0" b="0"/>
             <wp:docPr id="1448376578" name="Grafik 1"/>
             <wp:cNvGraphicFramePr>
@@ -2544,7 +2778,7 @@
                     </pic:cNvPicPr>
                   </pic:nvPicPr>
                   <pic:blipFill>
-                    <a:blip r:embed="rId13">
+                    <a:blip r:embed="rId15">
                       <a:extLst>
                         <a:ext uri="{28A0092B-C50C-407E-A947-70E740481C1C}">
                           <a14:useLocalDpi xmlns:a14="http://schemas.microsoft.com/office/drawing/2010/main" val="0"/>
@@ -2559,7 +2793,7 @@
                   <pic:spPr bwMode="auto">
                     <a:xfrm>
                       <a:off x="0" y="0"/>
-                      <a:ext cx="6333384" cy="8772525"/>
+                      <a:ext cx="6034003" cy="8357845"/>
                     </a:xfrm>
                     <a:prstGeom prst="rect">
                       <a:avLst/>
@@ -2576,7 +2810,66 @@
         </w:drawing>
       </w:r>
     </w:p>
-    <w:p/>
+    <w:p>
+      <w:pPr>
+        <w:pStyle w:val="berschrift2"/>
+      </w:pPr>
+      <w:bookmarkStart w:id="13" w:name="_Toc145331531"/>
+      <w:r>
+        <w:lastRenderedPageBreak/>
+        <w:t>5.2 Text</w:t>
+      </w:r>
+      <w:bookmarkEnd w:id="13"/>
+    </w:p>
+    <w:p>
+      <w:pPr>
+        <w:rPr>
+          <w:rFonts w:asciiTheme="majorHAnsi" w:hAnsiTheme="majorHAnsi" w:cstheme="majorHAnsi"/>
+          <w:sz w:val="24"/>
+          <w:szCs w:val="24"/>
+        </w:rPr>
+      </w:pPr>
+      <w:r>
+        <w:rPr>
+          <w:rFonts w:asciiTheme="majorHAnsi" w:hAnsiTheme="majorHAnsi" w:cstheme="majorHAnsi"/>
+          <w:sz w:val="24"/>
+          <w:szCs w:val="24"/>
+        </w:rPr>
+        <w:t>Die Daten die ich für die App benötige wie z.B. Rezepte, News, Fakte usw. werden aus einem .Json File ausgelesen</w:t>
+      </w:r>
+      <w:r>
+        <w:rPr>
+          <w:rFonts w:asciiTheme="majorHAnsi" w:hAnsiTheme="majorHAnsi" w:cstheme="majorHAnsi"/>
+          <w:sz w:val="24"/>
+          <w:szCs w:val="24"/>
+        </w:rPr>
+        <w:t xml:space="preserve"> und danach angezeigt</w:t>
+      </w:r>
+      <w:r>
+        <w:rPr>
+          <w:rFonts w:asciiTheme="majorHAnsi" w:hAnsiTheme="majorHAnsi" w:cstheme="majorHAnsi"/>
+          <w:sz w:val="24"/>
+          <w:szCs w:val="24"/>
+        </w:rPr>
+        <w:t>.</w:t>
+      </w:r>
+      <w:r>
+        <w:rPr>
+          <w:rFonts w:asciiTheme="majorHAnsi" w:hAnsiTheme="majorHAnsi" w:cstheme="majorHAnsi"/>
+          <w:sz w:val="24"/>
+          <w:szCs w:val="24"/>
+        </w:rPr>
+        <w:t xml:space="preserve"> Es wird sehr viele Buttons geben, die alle ein Klick-Event haben werden. </w:t>
+      </w:r>
+      <w:r>
+        <w:rPr>
+          <w:rFonts w:asciiTheme="majorHAnsi" w:hAnsiTheme="majorHAnsi" w:cstheme="majorHAnsi"/>
+          <w:sz w:val="24"/>
+          <w:szCs w:val="24"/>
+        </w:rPr>
+        <w:t xml:space="preserve"> </w:t>
+      </w:r>
+    </w:p>
     <w:p>
       <w:pPr>
         <w:pStyle w:val="berschrift1"/>
@@ -2585,11 +2878,90 @@
           <w:numId w:val="1"/>
         </w:numPr>
       </w:pPr>
-      <w:bookmarkStart w:id="12" w:name="_Toc145320817"/>
+      <w:bookmarkStart w:id="14" w:name="_Toc145331532"/>
       <w:r>
         <w:t>Architektur</w:t>
       </w:r>
-      <w:bookmarkEnd w:id="12"/>
+      <w:bookmarkEnd w:id="14"/>
+    </w:p>
+    <w:p>
+      <w:pPr>
+        <w:rPr>
+          <w:rFonts w:asciiTheme="majorHAnsi" w:hAnsiTheme="majorHAnsi" w:cstheme="majorHAnsi"/>
+          <w:sz w:val="24"/>
+          <w:szCs w:val="24"/>
+        </w:rPr>
+      </w:pPr>
+      <w:r>
+        <w:rPr>
+          <w:rFonts w:asciiTheme="majorHAnsi" w:hAnsiTheme="majorHAnsi" w:cstheme="majorHAnsi"/>
+          <w:sz w:val="24"/>
+          <w:szCs w:val="24"/>
+        </w:rPr>
+        <w:t xml:space="preserve">Ich werde die MVVM (Model-View-ViewModel) anwenden. Dies kann man sehr gut mit .NET Maui anwenden. </w:t>
+      </w:r>
+    </w:p>
+    <w:p>
+      <w:pPr>
+        <w:rPr>
+          <w:rFonts w:asciiTheme="majorHAnsi" w:hAnsiTheme="majorHAnsi" w:cstheme="majorHAnsi"/>
+          <w:sz w:val="24"/>
+          <w:szCs w:val="24"/>
+        </w:rPr>
+      </w:pPr>
+      <w:r>
+        <w:rPr>
+          <w:noProof/>
+        </w:rPr>
+        <w:drawing>
+          <wp:inline distT="0" distB="0" distL="0" distR="0" wp14:anchorId="25BC9BFB" wp14:editId="47AC1E5E">
+            <wp:extent cx="5760720" cy="2744470"/>
+            <wp:effectExtent l="0" t="0" r="0" b="0"/>
+            <wp:docPr id="1944462720" name="Grafik 1" descr="Developer Experts Days in Geneva – Developer Experts"/>
+            <wp:cNvGraphicFramePr>
+              <a:graphicFrameLocks xmlns:a="http://schemas.openxmlformats.org/drawingml/2006/main" noChangeAspect="1"/>
+            </wp:cNvGraphicFramePr>
+            <a:graphic xmlns:a="http://schemas.openxmlformats.org/drawingml/2006/main">
+              <a:graphicData uri="http://schemas.openxmlformats.org/drawingml/2006/picture">
+                <pic:pic xmlns:pic="http://schemas.openxmlformats.org/drawingml/2006/picture">
+                  <pic:nvPicPr>
+                    <pic:cNvPr id="0" name="Picture 3" descr="Developer Experts Days in Geneva – Developer Experts"/>
+                    <pic:cNvPicPr>
+                      <a:picLocks noChangeAspect="1" noChangeArrowheads="1"/>
+                    </pic:cNvPicPr>
+                  </pic:nvPicPr>
+                  <pic:blipFill>
+                    <a:blip r:embed="rId16" cstate="print">
+                      <a:extLst>
+                        <a:ext uri="{28A0092B-C50C-407E-A947-70E740481C1C}">
+                          <a14:useLocalDpi xmlns:a14="http://schemas.microsoft.com/office/drawing/2010/main" val="0"/>
+                        </a:ext>
+                      </a:extLst>
+                    </a:blip>
+                    <a:srcRect/>
+                    <a:stretch>
+                      <a:fillRect/>
+                    </a:stretch>
+                  </pic:blipFill>
+                  <pic:spPr bwMode="auto">
+                    <a:xfrm>
+                      <a:off x="0" y="0"/>
+                      <a:ext cx="5760720" cy="2744470"/>
+                    </a:xfrm>
+                    <a:prstGeom prst="rect">
+                      <a:avLst/>
+                    </a:prstGeom>
+                    <a:noFill/>
+                    <a:ln>
+                      <a:noFill/>
+                    </a:ln>
+                  </pic:spPr>
+                </pic:pic>
+              </a:graphicData>
+            </a:graphic>
+          </wp:inline>
+        </w:drawing>
+      </w:r>
     </w:p>
     <w:p>
       <w:pPr>
@@ -2599,11 +2971,11 @@
           <w:numId w:val="1"/>
         </w:numPr>
       </w:pPr>
-      <w:bookmarkStart w:id="13" w:name="_Toc145320818"/>
+      <w:bookmarkStart w:id="15" w:name="_Toc145331533"/>
       <w:r>
         <w:t>Verwendete Technologien</w:t>
       </w:r>
-      <w:bookmarkEnd w:id="13"/>
+      <w:bookmarkEnd w:id="15"/>
     </w:p>
     <w:p>
       <w:pPr>
@@ -2642,18 +3014,6 @@
     <w:p/>
     <w:p/>
     <w:p/>
-    <w:p/>
-    <w:p/>
-    <w:p/>
-    <w:p/>
-    <w:p/>
-    <w:p/>
-    <w:p/>
-    <w:p/>
-    <w:p/>
-    <w:p/>
-    <w:p/>
-    <w:p/>
     <w:p>
       <w:pPr>
         <w:pStyle w:val="berschrift1"/>
@@ -2662,12 +3022,12 @@
           <w:numId w:val="1"/>
         </w:numPr>
       </w:pPr>
-      <w:bookmarkStart w:id="14" w:name="_Toc145320820"/>
+      <w:bookmarkStart w:id="16" w:name="_Toc145331534"/>
       <w:r>
         <w:lastRenderedPageBreak/>
         <w:t>Testkonzept</w:t>
       </w:r>
-      <w:bookmarkEnd w:id="14"/>
+      <w:bookmarkEnd w:id="16"/>
     </w:p>
     <w:tbl>
       <w:tblPr>
@@ -3610,10 +3970,12 @@
           <w:numId w:val="1"/>
         </w:numPr>
       </w:pPr>
+      <w:bookmarkStart w:id="17" w:name="_Toc145331535"/>
       <w:r>
         <w:lastRenderedPageBreak/>
         <w:t>Quellen</w:t>
       </w:r>
+      <w:bookmarkEnd w:id="17"/>
     </w:p>
     <w:p>
       <w:pPr>
@@ -3627,7 +3989,7 @@
         </w:rPr>
         <w:t xml:space="preserve">Titel Bild: </w:t>
       </w:r>
-      <w:hyperlink r:id="rId14" w:history="1">
+      <w:hyperlink r:id="rId17" w:history="1">
         <w:r>
           <w:rPr>
             <w:rStyle w:val="Hyperlink"/>
@@ -3640,44 +4002,29 @@
     <w:p>
       <w:pPr>
         <w:rPr>
-          <w:rFonts w:asciiTheme="majorHAnsi" w:hAnsiTheme="majorHAnsi" w:cstheme="majorHAnsi"/>
-        </w:rPr>
-      </w:pPr>
-      <w:r>
-        <w:rPr>
-          <w:rFonts w:asciiTheme="majorHAnsi" w:hAnsiTheme="majorHAnsi" w:cstheme="majorHAnsi"/>
-        </w:rPr>
-        <w:t>Mock-</w:t>
-      </w:r>
-      <w:proofErr w:type="spellStart"/>
-      <w:r>
-        <w:rPr>
-          <w:rFonts w:asciiTheme="majorHAnsi" w:hAnsiTheme="majorHAnsi" w:cstheme="majorHAnsi"/>
-        </w:rPr>
-        <w:t>Ups</w:t>
-      </w:r>
-      <w:proofErr w:type="spellEnd"/>
-      <w:r>
-        <w:rPr>
-          <w:rFonts w:asciiTheme="majorHAnsi" w:hAnsiTheme="majorHAnsi" w:cstheme="majorHAnsi"/>
-        </w:rPr>
-        <w:t xml:space="preserve">: </w:t>
-      </w:r>
-      <w:proofErr w:type="gramStart"/>
-      <w:r>
-        <w:rPr>
-          <w:rFonts w:asciiTheme="majorHAnsi" w:hAnsiTheme="majorHAnsi" w:cstheme="majorHAnsi"/>
-        </w:rPr>
-        <w:t>Selber</w:t>
-      </w:r>
-      <w:proofErr w:type="gramEnd"/>
+          <w:rStyle w:val="Hyperlink"/>
+          <w:rFonts w:asciiTheme="majorHAnsi" w:hAnsiTheme="majorHAnsi" w:cstheme="majorHAnsi"/>
+        </w:rPr>
+      </w:pPr>
+      <w:r>
+        <w:rPr>
+          <w:rFonts w:asciiTheme="majorHAnsi" w:hAnsiTheme="majorHAnsi" w:cstheme="majorHAnsi"/>
+        </w:rPr>
+        <w:t xml:space="preserve">Mock-Ups: </w:t>
+      </w:r>
+      <w:r>
+        <w:rPr>
+          <w:rFonts w:asciiTheme="majorHAnsi" w:hAnsiTheme="majorHAnsi" w:cstheme="majorHAnsi"/>
+        </w:rPr>
+        <w:t>selbst</w:t>
+      </w:r>
       <w:r>
         <w:rPr>
           <w:rFonts w:asciiTheme="majorHAnsi" w:hAnsiTheme="majorHAnsi" w:cstheme="majorHAnsi"/>
         </w:rPr>
         <w:t xml:space="preserve"> erstellt mit: </w:t>
       </w:r>
-      <w:hyperlink r:id="rId15" w:history="1">
+      <w:hyperlink r:id="rId18" w:history="1">
         <w:r>
           <w:rPr>
             <w:rStyle w:val="Hyperlink"/>
@@ -3687,7 +4034,72 @@
         </w:r>
       </w:hyperlink>
     </w:p>
+    <w:p>
+      <w:pPr>
+        <w:rPr>
+          <w:rStyle w:val="Hyperlink"/>
+          <w:rFonts w:asciiTheme="majorHAnsi" w:hAnsiTheme="majorHAnsi" w:cstheme="majorHAnsi"/>
+        </w:rPr>
+      </w:pPr>
+      <w:r>
+        <w:rPr>
+          <w:rFonts w:asciiTheme="majorHAnsi" w:hAnsiTheme="majorHAnsi" w:cstheme="majorHAnsi"/>
+        </w:rPr>
+        <w:t>Diagramm</w:t>
+      </w:r>
+      <w:r>
+        <w:rPr>
+          <w:rFonts w:asciiTheme="majorHAnsi" w:hAnsiTheme="majorHAnsi" w:cstheme="majorHAnsi"/>
+        </w:rPr>
+        <w:t>:</w:t>
+      </w:r>
+      <w:r>
+        <w:rPr>
+          <w:rFonts w:asciiTheme="majorHAnsi" w:hAnsiTheme="majorHAnsi" w:cstheme="majorHAnsi"/>
+        </w:rPr>
+        <w:t xml:space="preserve"> </w:t>
+      </w:r>
+      <w:r>
+        <w:rPr>
+          <w:rFonts w:asciiTheme="majorHAnsi" w:hAnsiTheme="majorHAnsi" w:cstheme="majorHAnsi"/>
+        </w:rPr>
+        <w:t xml:space="preserve">selbst erstellt mit: </w:t>
+      </w:r>
+      <w:hyperlink r:id="rId19" w:history="1">
+        <w:r>
+          <w:rPr>
+            <w:rStyle w:val="Hyperlink"/>
+            <w:rFonts w:asciiTheme="majorHAnsi" w:hAnsiTheme="majorHAnsi" w:cstheme="majorHAnsi"/>
+          </w:rPr>
+          <w:t>https://app.diagrams.net/</w:t>
+        </w:r>
+      </w:hyperlink>
+    </w:p>
+    <w:p>
+      <w:pPr>
+        <w:rPr>
+          <w:rFonts w:asciiTheme="majorHAnsi" w:hAnsiTheme="majorHAnsi" w:cstheme="majorHAnsi"/>
+        </w:rPr>
+      </w:pPr>
+      <w:r>
+        <w:rPr>
+          <w:rFonts w:asciiTheme="majorHAnsi" w:hAnsiTheme="majorHAnsi" w:cstheme="majorHAnsi"/>
+        </w:rPr>
+        <w:t xml:space="preserve">MVVM: </w:t>
+      </w:r>
+      <w:hyperlink r:id="rId20" w:history="1">
+        <w:r>
+          <w:rPr>
+            <w:rStyle w:val="Hyperlink"/>
+            <w:rFonts w:asciiTheme="majorHAnsi" w:hAnsiTheme="majorHAnsi" w:cstheme="majorHAnsi"/>
+          </w:rPr>
+          <w:t>https://www.developer-experts.net/eventsalt/developer-experts-days-in-geneva/</w:t>
+        </w:r>
+      </w:hyperlink>
+    </w:p>
     <w:sectPr>
+      <w:headerReference w:type="default" r:id="rId21"/>
+      <w:footerReference w:type="default" r:id="rId22"/>
       <w:pgSz w:w="11906" w:h="16838"/>
       <w:pgMar w:top="1417" w:right="1417" w:bottom="1134" w:left="1417" w:header="708" w:footer="708" w:gutter="0"/>
       <w:cols w:space="708"/>
@@ -3695,6 +4107,179 @@
     </w:sectPr>
   </w:body>
 </w:document>
+</file>
+
+<file path=word/endnotes.xml><?xml version="1.0" encoding="utf-8"?>
+<w:endnotes xmlns:wpc="http://schemas.microsoft.com/office/word/2010/wordprocessingCanvas" xmlns:cx="http://schemas.microsoft.com/office/drawing/2014/chartex" xmlns:cx1="http://schemas.microsoft.com/office/drawing/2015/9/8/chartex" xmlns:cx2="http://schemas.microsoft.com/office/drawing/2015/10/21/chartex" xmlns:cx3="http://schemas.microsoft.com/office/drawing/2016/5/9/chartex" xmlns:cx4="http://schemas.microsoft.com/office/drawing/2016/5/10/chartex" xmlns:cx5="http://schemas.microsoft.com/office/drawing/2016/5/11/chartex" xmlns:cx6="http://schemas.microsoft.com/office/drawing/2016/5/12/chartex" xmlns:cx7="http://schemas.microsoft.com/office/drawing/2016/5/13/chartex" xmlns:cx8="http://schemas.microsoft.com/office/drawing/2016/5/14/chartex" xmlns:mc="http://schemas.openxmlformats.org/markup-compatibility/2006" xmlns:aink="http://schemas.microsoft.com/office/drawing/2016/ink" xmlns:am3d="http://schemas.microsoft.com/office/drawing/2017/model3d" xmlns:o="urn:schemas-microsoft-com:office:office" xmlns:oel="http://schemas.microsoft.com/office/2019/extlst" xmlns:r="http://schemas.openxmlformats.org/officeDocument/2006/relationships" xmlns:m="http://schemas.openxmlformats.org/officeDocument/2006/math" xmlns:v="urn:schemas-microsoft-com:vml" xmlns:wp14="http://schemas.microsoft.com/office/word/2010/wordprocessingDrawing" xmlns:wp="http://schemas.openxmlformats.org/drawingml/2006/wordprocessingDrawing" xmlns:w10="urn:schemas-microsoft-com:office:word" xmlns:w="http://schemas.openxmlformats.org/wordprocessingml/2006/main" xmlns:w14="http://schemas.microsoft.com/office/word/2010/wordml" xmlns:w15="http://schemas.microsoft.com/office/word/2012/wordml" xmlns:w16cex="http://schemas.microsoft.com/office/word/2018/wordml/cex" xmlns:w16cid="http://schemas.microsoft.com/office/word/2016/wordml/cid" xmlns:w16="http://schemas.microsoft.com/office/word/2018/wordml" xmlns:w16sdtdh="http://schemas.microsoft.com/office/word/2020/wordml/sdtdatahash" xmlns:w16se="http://schemas.microsoft.com/office/word/2015/wordml/symex" xmlns:wpg="http://schemas.microsoft.com/office/word/2010/wordprocessingGroup" xmlns:wpi="http://schemas.microsoft.com/office/word/2010/wordprocessingInk" xmlns:wne="http://schemas.microsoft.com/office/word/2006/wordml" xmlns:wps="http://schemas.microsoft.com/office/word/2010/wordprocessingShape" mc:Ignorable="w14 w15 w16se w16cid w16 w16cex w16sdtdh wp14">
+  <w:endnote w:type="separator" w:id="-1">
+    <w:p>
+      <w:pPr>
+        <w:spacing w:after="0" w:line="240" w:lineRule="auto"/>
+      </w:pPr>
+      <w:r>
+        <w:separator/>
+      </w:r>
+    </w:p>
+  </w:endnote>
+  <w:endnote w:type="continuationSeparator" w:id="0">
+    <w:p>
+      <w:pPr>
+        <w:spacing w:after="0" w:line="240" w:lineRule="auto"/>
+      </w:pPr>
+      <w:r>
+        <w:continuationSeparator/>
+      </w:r>
+    </w:p>
+  </w:endnote>
+</w:endnotes>
+</file>
+
+<file path=word/footer1.xml><?xml version="1.0" encoding="utf-8"?>
+<w:ftr xmlns:wpc="http://schemas.microsoft.com/office/word/2010/wordprocessingCanvas" xmlns:cx="http://schemas.microsoft.com/office/drawing/2014/chartex" xmlns:cx1="http://schemas.microsoft.com/office/drawing/2015/9/8/chartex" xmlns:cx2="http://schemas.microsoft.com/office/drawing/2015/10/21/chartex" xmlns:cx3="http://schemas.microsoft.com/office/drawing/2016/5/9/chartex" xmlns:cx4="http://schemas.microsoft.com/office/drawing/2016/5/10/chartex" xmlns:cx5="http://schemas.microsoft.com/office/drawing/2016/5/11/chartex" xmlns:cx6="http://schemas.microsoft.com/office/drawing/2016/5/12/chartex" xmlns:cx7="http://schemas.microsoft.com/office/drawing/2016/5/13/chartex" xmlns:cx8="http://schemas.microsoft.com/office/drawing/2016/5/14/chartex" xmlns:mc="http://schemas.openxmlformats.org/markup-compatibility/2006" xmlns:aink="http://schemas.microsoft.com/office/drawing/2016/ink" xmlns:am3d="http://schemas.microsoft.com/office/drawing/2017/model3d" xmlns:o="urn:schemas-microsoft-com:office:office" xmlns:oel="http://schemas.microsoft.com/office/2019/extlst" xmlns:r="http://schemas.openxmlformats.org/officeDocument/2006/relationships" xmlns:m="http://schemas.openxmlformats.org/officeDocument/2006/math" xmlns:v="urn:schemas-microsoft-com:vml" xmlns:wp14="http://schemas.microsoft.com/office/word/2010/wordprocessingDrawing" xmlns:wp="http://schemas.openxmlformats.org/drawingml/2006/wordprocessingDrawing" xmlns:w10="urn:schemas-microsoft-com:office:word" xmlns:w="http://schemas.openxmlformats.org/wordprocessingml/2006/main" xmlns:w14="http://schemas.microsoft.com/office/word/2010/wordml" xmlns:w15="http://schemas.microsoft.com/office/word/2012/wordml" xmlns:w16cex="http://schemas.microsoft.com/office/word/2018/wordml/cex" xmlns:w16cid="http://schemas.microsoft.com/office/word/2016/wordml/cid" xmlns:w16="http://schemas.microsoft.com/office/word/2018/wordml" xmlns:w16sdtdh="http://schemas.microsoft.com/office/word/2020/wordml/sdtdatahash" xmlns:w16se="http://schemas.microsoft.com/office/word/2015/wordml/symex" xmlns:wpg="http://schemas.microsoft.com/office/word/2010/wordprocessingGroup" xmlns:wpi="http://schemas.microsoft.com/office/word/2010/wordprocessingInk" xmlns:wne="http://schemas.microsoft.com/office/word/2006/wordml" xmlns:wps="http://schemas.microsoft.com/office/word/2010/wordprocessingShape" mc:Ignorable="w14 w15 w16se w16cid w16 w16cex w16sdtdh wp14">
+  <w:sdt>
+    <w:sdtPr>
+      <w:id w:val="-1748721801"/>
+      <w:docPartObj>
+        <w:docPartGallery w:val="Page Numbers (Bottom of Page)"/>
+        <w:docPartUnique/>
+      </w:docPartObj>
+    </w:sdtPr>
+    <w:sdtContent>
+      <w:p>
+        <w:pPr>
+          <w:pStyle w:val="Fuzeile"/>
+          <w:tabs>
+            <w:tab w:val="clear" w:pos="4536"/>
+            <w:tab w:val="clear" w:pos="9072"/>
+            <w:tab w:val="left" w:pos="2055"/>
+          </w:tabs>
+        </w:pPr>
+        <w:r>
+          <w:pict w14:anchorId="0743BBD5">
+            <v:shapetype id="_x0000_t185" coordsize="21600,21600" o:spt="185" adj="3600" path="m@0,nfqx0@0l0@2qy@0,21600em@1,nfqx21600@0l21600@2qy@1,21600em@0,nsqx0@0l0@2qy@0,21600l@1,21600qx21600@2l21600@0qy@1,xe" filled="f">
+              <v:formulas>
+                <v:f eqn="val #0"/>
+                <v:f eqn="sum width 0 #0"/>
+                <v:f eqn="sum height 0 #0"/>
+                <v:f eqn="prod @0 2929 10000"/>
+                <v:f eqn="sum width 0 @3"/>
+                <v:f eqn="sum height 0 @3"/>
+                <v:f eqn="val width"/>
+                <v:f eqn="val height"/>
+                <v:f eqn="prod width 1 2"/>
+                <v:f eqn="prod height 1 2"/>
+              </v:formulas>
+              <v:path o:extrusionok="f" gradientshapeok="t" limo="10800,10800" o:connecttype="custom" o:connectlocs="@8,0;0,@9;@8,@7;@6,@9" textboxrect="@3,@3,@4,@5"/>
+              <v:handles>
+                <v:h position="#0,topLeft" switch="" xrange="0,10800"/>
+              </v:handles>
+            </v:shapetype>
+            <v:shape id="AutoShape 22" o:spid="_x0000_s1027" type="#_x0000_t185" style="position:absolute;margin-left:0;margin-top:0;width:43.45pt;height:18.8pt;z-index:251660288;visibility:visible;mso-wrap-style:square;mso-width-percent:100;mso-height-percent:0;mso-wrap-distance-left:9pt;mso-wrap-distance-top:0;mso-wrap-distance-right:9pt;mso-wrap-distance-bottom:0;mso-position-horizontal:center;mso-position-horizontal-relative:margin;mso-position-vertical:center;mso-position-vertical-relative:bottom-margin-area;mso-width-percent:100;mso-height-percent:0;mso-width-relative:margin;mso-height-relative:bottom-margin-area;v-text-anchor:top" o:gfxdata="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" filled="t" strokecolor="gray" strokeweight="2.25pt">
+              <v:textbox inset=",0,,0">
+                <w:txbxContent>
+                  <w:p>
+                    <w:pPr>
+                      <w:jc w:val="center"/>
+                    </w:pPr>
+                    <w:r>
+                      <w:fldChar w:fldCharType="begin"/>
+                    </w:r>
+                    <w:r>
+                      <w:instrText>PAGE    \* MERGEFORMAT</w:instrText>
+                    </w:r>
+                    <w:r>
+                      <w:fldChar w:fldCharType="separate"/>
+                    </w:r>
+                    <w:r>
+                      <w:rPr>
+                        <w:lang w:val="de-DE"/>
+                      </w:rPr>
+                      <w:t>2</w:t>
+                    </w:r>
+                    <w:r>
+                      <w:fldChar w:fldCharType="end"/>
+                    </w:r>
+                  </w:p>
+                </w:txbxContent>
+              </v:textbox>
+              <w10:wrap anchorx="margin" anchory="margin"/>
+            </v:shape>
+          </w:pict>
+        </w:r>
+        <w:r>
+          <w:pict w14:anchorId="4C899306">
+            <v:shapetype id="_x0000_t32" coordsize="21600,21600" o:spt="32" o:oned="t" path="m,l21600,21600e" filled="f">
+              <v:path arrowok="t" fillok="f" o:connecttype="none"/>
+              <o:lock v:ext="edit" shapetype="t"/>
+            </v:shapetype>
+            <v:shape id="AutoShape 21" o:spid="_x0000_s1026" type="#_x0000_t32" style="position:absolute;margin-left:0;margin-top:0;width:434.5pt;height:0;z-index:251659264;visibility:visible;mso-wrap-style:square;mso-width-percent:0;mso-height-percent:0;mso-wrap-distance-left:9pt;mso-wrap-distance-top:0;mso-wrap-distance-right:9pt;mso-wrap-distance-bottom:0;mso-position-horizontal:center;mso-position-horizontal-relative:margin;mso-position-vertical:center;mso-position-vertical-relative:bottom-margin-area;mso-width-percent:0;mso-height-percent:0;mso-width-relative:page;mso-height-relative:bottom-margin-area" o:gfxdata="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" strokecolor="gray" strokeweight="1pt">
+              <w10:wrap anchorx="margin" anchory="margin"/>
+            </v:shape>
+          </w:pict>
+        </w:r>
+      </w:p>
+    </w:sdtContent>
+  </w:sdt>
+</w:ftr>
+</file>
+
+<file path=word/footnotes.xml><?xml version="1.0" encoding="utf-8"?>
+<w:footnotes xmlns:wpc="http://schemas.microsoft.com/office/word/2010/wordprocessingCanvas" xmlns:cx="http://schemas.microsoft.com/office/drawing/2014/chartex" xmlns:cx1="http://schemas.microsoft.com/office/drawing/2015/9/8/chartex" xmlns:cx2="http://schemas.microsoft.com/office/drawing/2015/10/21/chartex" xmlns:cx3="http://schemas.microsoft.com/office/drawing/2016/5/9/chartex" xmlns:cx4="http://schemas.microsoft.com/office/drawing/2016/5/10/chartex" xmlns:cx5="http://schemas.microsoft.com/office/drawing/2016/5/11/chartex" xmlns:cx6="http://schemas.microsoft.com/office/drawing/2016/5/12/chartex" xmlns:cx7="http://schemas.microsoft.com/office/drawing/2016/5/13/chartex" xmlns:cx8="http://schemas.microsoft.com/office/drawing/2016/5/14/chartex" xmlns:mc="http://schemas.openxmlformats.org/markup-compatibility/2006" xmlns:aink="http://schemas.microsoft.com/office/drawing/2016/ink" xmlns:am3d="http://schemas.microsoft.com/office/drawing/2017/model3d" xmlns:o="urn:schemas-microsoft-com:office:office" xmlns:oel="http://schemas.microsoft.com/office/2019/extlst" xmlns:r="http://schemas.openxmlformats.org/officeDocument/2006/relationships" xmlns:m="http://schemas.openxmlformats.org/officeDocument/2006/math" xmlns:v="urn:schemas-microsoft-com:vml" xmlns:wp14="http://schemas.microsoft.com/office/word/2010/wordprocessingDrawing" xmlns:wp="http://schemas.openxmlformats.org/drawingml/2006/wordprocessingDrawing" xmlns:w10="urn:schemas-microsoft-com:office:word" xmlns:w="http://schemas.openxmlformats.org/wordprocessingml/2006/main" xmlns:w14="http://schemas.microsoft.com/office/word/2010/wordml" xmlns:w15="http://schemas.microsoft.com/office/word/2012/wordml" xmlns:w16cex="http://schemas.microsoft.com/office/word/2018/wordml/cex" xmlns:w16cid="http://schemas.microsoft.com/office/word/2016/wordml/cid" xmlns:w16="http://schemas.microsoft.com/office/word/2018/wordml" xmlns:w16sdtdh="http://schemas.microsoft.com/office/word/2020/wordml/sdtdatahash" xmlns:w16se="http://schemas.microsoft.com/office/word/2015/wordml/symex" xmlns:wpg="http://schemas.microsoft.com/office/word/2010/wordprocessingGroup" xmlns:wpi="http://schemas.microsoft.com/office/word/2010/wordprocessingInk" xmlns:wne="http://schemas.microsoft.com/office/word/2006/wordml" xmlns:wps="http://schemas.microsoft.com/office/word/2010/wordprocessingShape" mc:Ignorable="w14 w15 w16se w16cid w16 w16cex w16sdtdh wp14">
+  <w:footnote w:type="separator" w:id="-1">
+    <w:p>
+      <w:pPr>
+        <w:spacing w:after="0" w:line="240" w:lineRule="auto"/>
+      </w:pPr>
+      <w:r>
+        <w:separator/>
+      </w:r>
+    </w:p>
+  </w:footnote>
+  <w:footnote w:type="continuationSeparator" w:id="0">
+    <w:p>
+      <w:pPr>
+        <w:spacing w:after="0" w:line="240" w:lineRule="auto"/>
+      </w:pPr>
+      <w:r>
+        <w:continuationSeparator/>
+      </w:r>
+    </w:p>
+  </w:footnote>
+</w:footnotes>
+</file>
+
+<file path=word/header1.xml><?xml version="1.0" encoding="utf-8"?>
+<w:hdr xmlns:wpc="http://schemas.microsoft.com/office/word/2010/wordprocessingCanvas" xmlns:cx="http://schemas.microsoft.com/office/drawing/2014/chartex" xmlns:cx1="http://schemas.microsoft.com/office/drawing/2015/9/8/chartex" xmlns:cx2="http://schemas.microsoft.com/office/drawing/2015/10/21/chartex" xmlns:cx3="http://schemas.microsoft.com/office/drawing/2016/5/9/chartex" xmlns:cx4="http://schemas.microsoft.com/office/drawing/2016/5/10/chartex" xmlns:cx5="http://schemas.microsoft.com/office/drawing/2016/5/11/chartex" xmlns:cx6="http://schemas.microsoft.com/office/drawing/2016/5/12/chartex" xmlns:cx7="http://schemas.microsoft.com/office/drawing/2016/5/13/chartex" xmlns:cx8="http://schemas.microsoft.com/office/drawing/2016/5/14/chartex" xmlns:mc="http://schemas.openxmlformats.org/markup-compatibility/2006" xmlns:aink="http://schemas.microsoft.com/office/drawing/2016/ink" xmlns:am3d="http://schemas.microsoft.com/office/drawing/2017/model3d" xmlns:o="urn:schemas-microsoft-com:office:office" xmlns:oel="http://schemas.microsoft.com/office/2019/extlst" xmlns:r="http://schemas.openxmlformats.org/officeDocument/2006/relationships" xmlns:m="http://schemas.openxmlformats.org/officeDocument/2006/math" xmlns:v="urn:schemas-microsoft-com:vml" xmlns:wp14="http://schemas.microsoft.com/office/word/2010/wordprocessingDrawing" xmlns:wp="http://schemas.openxmlformats.org/drawingml/2006/wordprocessingDrawing" xmlns:w10="urn:schemas-microsoft-com:office:word" xmlns:w="http://schemas.openxmlformats.org/wordprocessingml/2006/main" xmlns:w14="http://schemas.microsoft.com/office/word/2010/wordml" xmlns:w15="http://schemas.microsoft.com/office/word/2012/wordml" xmlns:w16cex="http://schemas.microsoft.com/office/word/2018/wordml/cex" xmlns:w16cid="http://schemas.microsoft.com/office/word/2016/wordml/cid" xmlns:w16="http://schemas.microsoft.com/office/word/2018/wordml" xmlns:w16sdtdh="http://schemas.microsoft.com/office/word/2020/wordml/sdtdatahash" xmlns:w16se="http://schemas.microsoft.com/office/word/2015/wordml/symex" xmlns:wpg="http://schemas.microsoft.com/office/word/2010/wordprocessingGroup" xmlns:wpi="http://schemas.microsoft.com/office/word/2010/wordprocessingInk" xmlns:wne="http://schemas.microsoft.com/office/word/2006/wordml" xmlns:wps="http://schemas.microsoft.com/office/word/2010/wordprocessingShape" mc:Ignorable="w14 w15 w16se w16cid w16 w16cex w16sdtdh wp14">
+  <w:p>
+    <w:pPr>
+      <w:pStyle w:val="Kopfzeile"/>
+      <w:tabs>
+        <w:tab w:val="clear" w:pos="4536"/>
+      </w:tabs>
+    </w:pPr>
+    <w:sdt>
+      <w:sdtPr>
+        <w:alias w:val="Autor"/>
+        <w:tag w:val=""/>
+        <w:id w:val="-1222823578"/>
+        <w:placeholder>
+          <w:docPart w:val="14232D1AC0774D8F9BA42CE2A66B6A67"/>
+        </w:placeholder>
+        <w:dataBinding w:prefixMappings="xmlns:ns0='http://purl.org/dc/elements/1.1/' xmlns:ns1='http://schemas.openxmlformats.org/package/2006/metadata/core-properties' " w:xpath="/ns1:coreProperties[1]/ns0:creator[1]" w:storeItemID="{6C3C8BC8-F283-45AE-878A-BAB7291924A1}"/>
+        <w:text/>
+      </w:sdtPr>
+      <w:sdtContent>
+        <w:r>
+          <w:t>Heinz Emina</w:t>
+        </w:r>
+      </w:sdtContent>
+    </w:sdt>
+    <w:r>
+      <w:tab/>
+      <w:t>11.09.2023</w:t>
+    </w:r>
+  </w:p>
+</w:hdr>
 </file>
 
 <file path=word/numbering.xml><?xml version="1.0" encoding="utf-8"?>
@@ -4781,7 +5366,637 @@
       <w:shd w:val="clear" w:color="auto" w:fill="E1DFDD"/>
     </w:rPr>
   </w:style>
+  <w:style w:type="paragraph" w:styleId="Kopfzeile">
+    <w:name w:val="header"/>
+    <w:basedOn w:val="Standard"/>
+    <w:link w:val="KopfzeileZchn"/>
+    <w:uiPriority w:val="99"/>
+    <w:unhideWhenUsed/>
+    <w:rsid w:val="00AD7921"/>
+    <w:pPr>
+      <w:tabs>
+        <w:tab w:val="center" w:pos="4536"/>
+        <w:tab w:val="right" w:pos="9072"/>
+      </w:tabs>
+      <w:spacing w:after="0" w:line="240" w:lineRule="auto"/>
+    </w:pPr>
+  </w:style>
+  <w:style w:type="character" w:customStyle="1" w:styleId="KopfzeileZchn">
+    <w:name w:val="Kopfzeile Zchn"/>
+    <w:basedOn w:val="Absatz-Standardschriftart"/>
+    <w:link w:val="Kopfzeile"/>
+    <w:uiPriority w:val="99"/>
+    <w:rsid w:val="00AD7921"/>
+  </w:style>
+  <w:style w:type="paragraph" w:styleId="Fuzeile">
+    <w:name w:val="footer"/>
+    <w:basedOn w:val="Standard"/>
+    <w:link w:val="FuzeileZchn"/>
+    <w:uiPriority w:val="99"/>
+    <w:unhideWhenUsed/>
+    <w:rsid w:val="00AD7921"/>
+    <w:pPr>
+      <w:tabs>
+        <w:tab w:val="center" w:pos="4536"/>
+        <w:tab w:val="right" w:pos="9072"/>
+      </w:tabs>
+      <w:spacing w:after="0" w:line="240" w:lineRule="auto"/>
+    </w:pPr>
+  </w:style>
+  <w:style w:type="character" w:customStyle="1" w:styleId="FuzeileZchn">
+    <w:name w:val="Fußzeile Zchn"/>
+    <w:basedOn w:val="Absatz-Standardschriftart"/>
+    <w:link w:val="Fuzeile"/>
+    <w:uiPriority w:val="99"/>
+    <w:rsid w:val="00AD7921"/>
+  </w:style>
+  <w:style w:type="character" w:styleId="Platzhaltertext">
+    <w:name w:val="Placeholder Text"/>
+    <w:basedOn w:val="Absatz-Standardschriftart"/>
+    <w:uiPriority w:val="99"/>
+    <w:semiHidden/>
+    <w:rsid w:val="00AD7921"/>
+    <w:rPr>
+      <w:color w:val="808080"/>
+    </w:rPr>
+  </w:style>
 </w:styles>
+</file>
+
+<file path=word/glossary/document.xml><?xml version="1.0" encoding="utf-8"?>
+<w:glossaryDocument xmlns:wpc="http://schemas.microsoft.com/office/word/2010/wordprocessingCanvas" xmlns:cx="http://schemas.microsoft.com/office/drawing/2014/chartex" xmlns:cx1="http://schemas.microsoft.com/office/drawing/2015/9/8/chartex" xmlns:cx2="http://schemas.microsoft.com/office/drawing/2015/10/21/chartex" xmlns:cx3="http://schemas.microsoft.com/office/drawing/2016/5/9/chartex" xmlns:cx4="http://schemas.microsoft.com/office/drawing/2016/5/10/chartex" xmlns:cx5="http://schemas.microsoft.com/office/drawing/2016/5/11/chartex" xmlns:cx6="http://schemas.microsoft.com/office/drawing/2016/5/12/chartex" xmlns:cx7="http://schemas.microsoft.com/office/drawing/2016/5/13/chartex" xmlns:cx8="http://schemas.microsoft.com/office/drawing/2016/5/14/chartex" xmlns:mc="http://schemas.openxmlformats.org/markup-compatibility/2006" xmlns:aink="http://schemas.microsoft.com/office/drawing/2016/ink" xmlns:am3d="http://schemas.microsoft.com/office/drawing/2017/model3d" xmlns:o="urn:schemas-microsoft-com:office:office" xmlns:oel="http://schemas.microsoft.com/office/2019/extlst" xmlns:r="http://schemas.openxmlformats.org/officeDocument/2006/relationships" xmlns:m="http://schemas.openxmlformats.org/officeDocument/2006/math" xmlns:v="urn:schemas-microsoft-com:vml" xmlns:wp14="http://schemas.microsoft.com/office/word/2010/wordprocessingDrawing" xmlns:wp="http://schemas.openxmlformats.org/drawingml/2006/wordprocessingDrawing" xmlns:w10="urn:schemas-microsoft-com:office:word" xmlns:w="http://schemas.openxmlformats.org/wordprocessingml/2006/main" xmlns:w14="http://schemas.microsoft.com/office/word/2010/wordml" xmlns:w15="http://schemas.microsoft.com/office/word/2012/wordml" xmlns:w16cex="http://schemas.microsoft.com/office/word/2018/wordml/cex" xmlns:w16cid="http://schemas.microsoft.com/office/word/2016/wordml/cid" xmlns:w16="http://schemas.microsoft.com/office/word/2018/wordml" xmlns:w16sdtdh="http://schemas.microsoft.com/office/word/2020/wordml/sdtdatahash" xmlns:w16se="http://schemas.microsoft.com/office/word/2015/wordml/symex" xmlns:wpg="http://schemas.microsoft.com/office/word/2010/wordprocessingGroup" xmlns:wpi="http://schemas.microsoft.com/office/word/2010/wordprocessingInk" xmlns:wne="http://schemas.microsoft.com/office/word/2006/wordml" xmlns:wps="http://schemas.microsoft.com/office/word/2010/wordprocessingShape" mc:Ignorable="w14 w15 w16se w16cid w16 w16cex w16sdtdh wp14">
+  <w:docParts>
+    <w:docPart>
+      <w:docPartPr>
+        <w:name w:val="14232D1AC0774D8F9BA42CE2A66B6A67"/>
+        <w:category>
+          <w:name w:val="Allgemein"/>
+          <w:gallery w:val="placeholder"/>
+        </w:category>
+        <w:types>
+          <w:type w:val="bbPlcHdr"/>
+        </w:types>
+        <w:behaviors>
+          <w:behavior w:val="content"/>
+        </w:behaviors>
+        <w:guid w:val="{C79635D5-E8CA-49F8-9B8B-AB16F9AE5011}"/>
+      </w:docPartPr>
+      <w:docPartBody>
+        <w:p>
+          <w:r>
+            <w:rPr>
+              <w:rStyle w:val="Platzhaltertext"/>
+            </w:rPr>
+            <w:t>[Autor]</w:t>
+          </w:r>
+        </w:p>
+      </w:docPartBody>
+    </w:docPart>
+  </w:docParts>
+</w:glossaryDocument>
+</file>
+
+<file path=word/glossary/fontTable.xml><?xml version="1.0" encoding="utf-8"?>
+<w:fonts xmlns:mc="http://schemas.openxmlformats.org/markup-compatibility/2006" xmlns:r="http://schemas.openxmlformats.org/officeDocument/2006/relationships" xmlns:w="http://schemas.openxmlformats.org/wordprocessingml/2006/main" xmlns:w14="http://schemas.microsoft.com/office/word/2010/wordml" xmlns:w15="http://schemas.microsoft.com/office/word/2012/wordml" xmlns:w16cex="http://schemas.microsoft.com/office/word/2018/wordml/cex" xmlns:w16cid="http://schemas.microsoft.com/office/word/2016/wordml/cid" xmlns:w16="http://schemas.microsoft.com/office/word/2018/wordml" xmlns:w16sdtdh="http://schemas.microsoft.com/office/word/2020/wordml/sdtdatahash" xmlns:w16se="http://schemas.microsoft.com/office/word/2015/wordml/symex" mc:Ignorable="w14 w15 w16se w16cid w16 w16cex w16sdtdh">
+  <w:font w:name="Symbol">
+    <w:panose1 w:val="05050102010706020507"/>
+    <w:charset w:val="02"/>
+    <w:family w:val="roman"/>
+    <w:pitch w:val="variable"/>
+    <w:sig w:usb0="00000000" w:usb1="10000000" w:usb2="00000000" w:usb3="00000000" w:csb0="80000000" w:csb1="00000000"/>
+  </w:font>
+  <w:font w:name="Times New Roman">
+    <w:panose1 w:val="02020603050405020304"/>
+    <w:charset w:val="00"/>
+    <w:family w:val="roman"/>
+    <w:pitch w:val="variable"/>
+    <w:sig w:usb0="E0002EFF" w:usb1="C000785B" w:usb2="00000009" w:usb3="00000000" w:csb0="000001FF" w:csb1="00000000"/>
+  </w:font>
+  <w:font w:name="Courier New">
+    <w:panose1 w:val="02070309020205020404"/>
+    <w:charset w:val="00"/>
+    <w:family w:val="modern"/>
+    <w:pitch w:val="fixed"/>
+    <w:sig w:usb0="E0002EFF" w:usb1="C0007843" w:usb2="00000009" w:usb3="00000000" w:csb0="000001FF" w:csb1="00000000"/>
+  </w:font>
+  <w:font w:name="Wingdings">
+    <w:panose1 w:val="05000000000000000000"/>
+    <w:charset w:val="02"/>
+    <w:family w:val="auto"/>
+    <w:pitch w:val="variable"/>
+    <w:sig w:usb0="00000000" w:usb1="10000000" w:usb2="00000000" w:usb3="00000000" w:csb0="80000000" w:csb1="00000000"/>
+  </w:font>
+  <w:font w:name="Calibri">
+    <w:panose1 w:val="020F0502020204030204"/>
+    <w:charset w:val="00"/>
+    <w:family w:val="swiss"/>
+    <w:pitch w:val="variable"/>
+    <w:sig w:usb0="E4002EFF" w:usb1="C200247B" w:usb2="00000009" w:usb3="00000000" w:csb0="000001FF" w:csb1="00000000"/>
+  </w:font>
+  <w:font w:name="Calibri Light">
+    <w:panose1 w:val="020F0302020204030204"/>
+    <w:charset w:val="00"/>
+    <w:family w:val="swiss"/>
+    <w:pitch w:val="variable"/>
+    <w:sig w:usb0="E4002EFF" w:usb1="C200247B" w:usb2="00000009" w:usb3="00000000" w:csb0="000001FF" w:csb1="00000000"/>
+  </w:font>
+</w:fonts>
+</file>
+
+<file path=word/glossary/settings.xml><?xml version="1.0" encoding="utf-8"?>
+<w:settings xmlns:mc="http://schemas.openxmlformats.org/markup-compatibility/2006" xmlns:o="urn:schemas-microsoft-com:office:office" xmlns:r="http://schemas.openxmlformats.org/officeDocument/2006/relationships" xmlns:m="http://schemas.openxmlformats.org/officeDocument/2006/math" xmlns:v="urn:schemas-microsoft-com:vml" xmlns:w10="urn:schemas-microsoft-com:office:word" xmlns:w="http://schemas.openxmlformats.org/wordprocessingml/2006/main" xmlns:w14="http://schemas.microsoft.com/office/word/2010/wordml" xmlns:w15="http://schemas.microsoft.com/office/word/2012/wordml" xmlns:w16cex="http://schemas.microsoft.com/office/word/2018/wordml/cex" xmlns:w16cid="http://schemas.microsoft.com/office/word/2016/wordml/cid" xmlns:w16="http://schemas.microsoft.com/office/word/2018/wordml" xmlns:w16sdtdh="http://schemas.microsoft.com/office/word/2020/wordml/sdtdatahash" xmlns:w16se="http://schemas.microsoft.com/office/word/2015/wordml/symex" xmlns:sl="http://schemas.openxmlformats.org/schemaLibrary/2006/main" mc:Ignorable="w14 w15 w16se w16cid w16 w16cex w16sdtdh">
+  <w:view w:val="normal"/>
+  <w:defaultTabStop w:val="708"/>
+  <w:hyphenationZone w:val="425"/>
+  <w:characterSpacingControl w:val="doNotCompress"/>
+  <w:compat>
+    <w:useFELayout/>
+    <w:compatSetting w:name="compatibilityMode" w:uri="http://schemas.microsoft.com/office/word" w:val="15"/>
+    <w:compatSetting w:name="overrideTableStyleFontSizeAndJustification" w:uri="http://schemas.microsoft.com/office/word" w:val="1"/>
+    <w:compatSetting w:name="enableOpenTypeFeatures" w:uri="http://schemas.microsoft.com/office/word" w:val="1"/>
+    <w:compatSetting w:name="doNotFlipMirrorIndents" w:uri="http://schemas.microsoft.com/office/word" w:val="1"/>
+    <w:compatSetting w:name="differentiateMultirowTableHeaders" w:uri="http://schemas.microsoft.com/office/word" w:val="1"/>
+    <w:compatSetting w:name="useWord2013TrackBottomHyphenation" w:uri="http://schemas.microsoft.com/office/word" w:val="0"/>
+  </w:compat>
+  <w:rsids>
+    <w:rsidRoot w:val="00394A10"/>
+    <w:rsid w:val="00394A10"/>
+    <w:rsid w:val="00662196"/>
+  </w:rsids>
+  <m:mathPr>
+    <m:mathFont m:val="Cambria Math"/>
+    <m:brkBin m:val="before"/>
+    <m:brkBinSub m:val="--"/>
+    <m:smallFrac m:val="0"/>
+    <m:dispDef/>
+    <m:lMargin m:val="0"/>
+    <m:rMargin m:val="0"/>
+    <m:defJc m:val="centerGroup"/>
+    <m:wrapIndent m:val="1440"/>
+    <m:intLim m:val="subSup"/>
+    <m:naryLim m:val="undOvr"/>
+  </m:mathPr>
+  <w:themeFontLang w:val="de-CH"/>
+  <w:clrSchemeMapping w:bg1="light1" w:t1="dark1" w:bg2="light2" w:t2="dark2" w:accent1="accent1" w:accent2="accent2" w:accent3="accent3" w:accent4="accent4" w:accent5="accent5" w:accent6="accent6" w:hyperlink="hyperlink" w:followedHyperlink="followedHyperlink"/>
+  <w:decimalSymbol w:val="."/>
+  <w:listSeparator w:val=";"/>
+  <w15:chartTrackingRefBased/>
+</w:settings>
+</file>
+
+<file path=word/glossary/styles.xml><?xml version="1.0" encoding="utf-8"?>
+<w:styles xmlns:mc="http://schemas.openxmlformats.org/markup-compatibility/2006" xmlns:r="http://schemas.openxmlformats.org/officeDocument/2006/relationships" xmlns:w="http://schemas.openxmlformats.org/wordprocessingml/2006/main" xmlns:w14="http://schemas.microsoft.com/office/word/2010/wordml" xmlns:w15="http://schemas.microsoft.com/office/word/2012/wordml" xmlns:w16cex="http://schemas.microsoft.com/office/word/2018/wordml/cex" xmlns:w16cid="http://schemas.microsoft.com/office/word/2016/wordml/cid" xmlns:w16="http://schemas.microsoft.com/office/word/2018/wordml" xmlns:w16sdtdh="http://schemas.microsoft.com/office/word/2020/wordml/sdtdatahash" xmlns:w16se="http://schemas.microsoft.com/office/word/2015/wordml/symex" mc:Ignorable="w14 w15 w16se w16cid w16 w16cex w16sdtdh">
+  <w:docDefaults>
+    <w:rPrDefault>
+      <w:rPr>
+        <w:rFonts w:asciiTheme="minorHAnsi" w:eastAsiaTheme="minorEastAsia" w:hAnsiTheme="minorHAnsi" w:cstheme="minorBidi"/>
+        <w:kern w:val="2"/>
+        <w:sz w:val="22"/>
+        <w:szCs w:val="22"/>
+        <w:lang w:val="de-CH" w:eastAsia="de-CH" w:bidi="ar-SA"/>
+        <w14:ligatures w14:val="standardContextual"/>
+      </w:rPr>
+    </w:rPrDefault>
+    <w:pPrDefault>
+      <w:pPr>
+        <w:spacing w:after="160" w:line="259" w:lineRule="auto"/>
+      </w:pPr>
+    </w:pPrDefault>
+  </w:docDefaults>
+  <w:latentStyles w:defLockedState="0" w:defUIPriority="99" w:defSemiHidden="0" w:defUnhideWhenUsed="0" w:defQFormat="0" w:count="376">
+    <w:lsdException w:name="Normal" w:uiPriority="0" w:qFormat="1"/>
+    <w:lsdException w:name="heading 1" w:uiPriority="9" w:qFormat="1"/>
+    <w:lsdException w:name="heading 2" w:semiHidden="1" w:uiPriority="9" w:unhideWhenUsed="1" w:qFormat="1"/>
+    <w:lsdException w:name="heading 3" w:semiHidden="1" w:uiPriority="9" w:unhideWhenUsed="1" w:qFormat="1"/>
+    <w:lsdException w:name="heading 4" w:semiHidden="1" w:uiPriority="9" w:unhideWhenUsed="1" w:qFormat="1"/>
+    <w:lsdException w:name="heading 5" w:semiHidden="1" w:uiPriority="9" w:unhideWhenUsed="1" w:qFormat="1"/>
+    <w:lsdException w:name="heading 6" w:semiHidden="1" w:uiPriority="9" w:unhideWhenUsed="1" w:qFormat="1"/>
+    <w:lsdException w:name="heading 7" w:semiHidden="1" w:uiPriority="9" w:unhideWhenUsed="1" w:qFormat="1"/>
+    <w:lsdException w:name="heading 8" w:semiHidden="1" w:uiPriority="9" w:unhideWhenUsed="1" w:qFormat="1"/>
+    <w:lsdException w:name="heading 9" w:semiHidden="1" w:uiPriority="9" w:unhideWhenUsed="1" w:qFormat="1"/>
+    <w:lsdException w:name="index 1" w:semiHidden="1" w:unhideWhenUsed="1"/>
+    <w:lsdException w:name="index 2" w:semiHidden="1" w:unhideWhenUsed="1"/>
+    <w:lsdException w:name="index 3" w:semiHidden="1" w:unhideWhenUsed="1"/>
+    <w:lsdException w:name="index 4" w:semiHidden="1" w:unhideWhenUsed="1"/>
+    <w:lsdException w:name="index 5" w:semiHidden="1" w:unhideWhenUsed="1"/>
+    <w:lsdException w:name="index 6" w:semiHidden="1" w:unhideWhenUsed="1"/>
+    <w:lsdException w:name="index 7" w:semiHidden="1" w:unhideWhenUsed="1"/>
+    <w:lsdException w:name="index 8" w:semiHidden="1" w:unhideWhenUsed="1"/>
+    <w:lsdException w:name="index 9" w:semiHidden="1" w:unhideWhenUsed="1"/>
+    <w:lsdException w:name="toc 1" w:semiHidden="1" w:uiPriority="39" w:unhideWhenUsed="1"/>
+    <w:lsdException w:name="toc 2" w:semiHidden="1" w:uiPriority="39" w:unhideWhenUsed="1"/>
+    <w:lsdException w:name="toc 3" w:semiHidden="1" w:uiPriority="39" w:unhideWhenUsed="1"/>
+    <w:lsdException w:name="toc 4" w:semiHidden="1" w:uiPriority="39" w:unhideWhenUsed="1"/>
+    <w:lsdException w:name="toc 5" w:semiHidden="1" w:uiPriority="39" w:unhideWhenUsed="1"/>
+    <w:lsdException w:name="toc 6" w:semiHidden="1" w:uiPriority="39" w:unhideWhenUsed="1"/>
+    <w:lsdException w:name="toc 7" w:semiHidden="1" w:uiPriority="39" w:unhideWhenUsed="1"/>
+    <w:lsdException w:name="toc 8" w:semiHidden="1" w:uiPriority="39" w:unhideWhenUsed="1"/>
+    <w:lsdException w:name="toc 9" w:semiHidden="1" w:uiPriority="39" w:unhideWhenUsed="1"/>
+    <w:lsdException w:name="Normal Indent" w:semiHidden="1" w:unhideWhenUsed="1"/>
+    <w:lsdException w:name="footnote text" w:semiHidden="1" w:unhideWhenUsed="1"/>
+    <w:lsdException w:name="annotation text" w:semiHidden="1" w:unhideWhenUsed="1"/>
+    <w:lsdException w:name="header" w:semiHidden="1" w:unhideWhenUsed="1"/>
+    <w:lsdException w:name="footer" w:semiHidden="1" w:unhideWhenUsed="1"/>
+    <w:lsdException w:name="index heading" w:semiHidden="1" w:unhideWhenUsed="1"/>
+    <w:lsdException w:name="caption" w:semiHidden="1" w:uiPriority="35" w:unhideWhenUsed="1" w:qFormat="1"/>
+    <w:lsdException w:name="table of figures" w:semiHidden="1" w:unhideWhenUsed="1"/>
+    <w:lsdException w:name="envelope address" w:semiHidden="1" w:unhideWhenUsed="1"/>
+    <w:lsdException w:name="envelope return" w:semiHidden="1" w:unhideWhenUsed="1"/>
+    <w:lsdException w:name="footnote reference" w:semiHidden="1" w:unhideWhenUsed="1"/>
+    <w:lsdException w:name="annotation reference" w:semiHidden="1" w:unhideWhenUsed="1"/>
+    <w:lsdException w:name="line number" w:semiHidden="1" w:unhideWhenUsed="1"/>
+    <w:lsdException w:name="page number" w:semiHidden="1" w:unhideWhenUsed="1"/>
+    <w:lsdException w:name="endnote reference" w:semiHidden="1" w:unhideWhenUsed="1"/>
+    <w:lsdException w:name="endnote text" w:semiHidden="1" w:unhideWhenUsed="1"/>
+    <w:lsdException w:name="table of authorities" w:semiHidden="1" w:unhideWhenUsed="1"/>
+    <w:lsdException w:name="macro" w:semiHidden="1" w:unhideWhenUsed="1"/>
+    <w:lsdException w:name="toa heading" w:semiHidden="1" w:unhideWhenUsed="1"/>
+    <w:lsdException w:name="List" w:semiHidden="1" w:unhideWhenUsed="1"/>
+    <w:lsdException w:name="List Bullet" w:semiHidden="1" w:unhideWhenUsed="1"/>
+    <w:lsdException w:name="List Number" w:semiHidden="1" w:unhideWhenUsed="1"/>
+    <w:lsdException w:name="List 2" w:semiHidden="1" w:unhideWhenUsed="1"/>
+    <w:lsdException w:name="List 3" w:semiHidden="1" w:unhideWhenUsed="1"/>
+    <w:lsdException w:name="List 4" w:semiHidden="1" w:unhideWhenUsed="1"/>
+    <w:lsdException w:name="List 5" w:semiHidden="1" w:unhideWhenUsed="1"/>
+    <w:lsdException w:name="List Bullet 2" w:semiHidden="1" w:unhideWhenUsed="1"/>
+    <w:lsdException w:name="List Bullet 3" w:semiHidden="1" w:unhideWhenUsed="1"/>
+    <w:lsdException w:name="List Bullet 4" w:semiHidden="1" w:unhideWhenUsed="1"/>
+    <w:lsdException w:name="List Bullet 5" w:semiHidden="1" w:unhideWhenUsed="1"/>
+    <w:lsdException w:name="List Number 2" w:semiHidden="1" w:unhideWhenUsed="1"/>
+    <w:lsdException w:name="List Number 3" w:semiHidden="1" w:unhideWhenUsed="1"/>
+    <w:lsdException w:name="List Number 4" w:semiHidden="1" w:unhideWhenUsed="1"/>
+    <w:lsdException w:name="List Number 5" w:semiHidden="1" w:unhideWhenUsed="1"/>
+    <w:lsdException w:name="Title" w:uiPriority="10" w:qFormat="1"/>
+    <w:lsdException w:name="Closing" w:semiHidden="1" w:unhideWhenUsed="1"/>
+    <w:lsdException w:name="Signature" w:semiHidden="1" w:unhideWhenUsed="1"/>
+    <w:lsdException w:name="Default Paragraph Font" w:semiHidden="1" w:uiPriority="1" w:unhideWhenUsed="1"/>
+    <w:lsdException w:name="Body Text" w:semiHidden="1" w:unhideWhenUsed="1"/>
+    <w:lsdException w:name="Body Text Indent" w:semiHidden="1" w:unhideWhenUsed="1"/>
+    <w:lsdException w:name="List Continue" w:semiHidden="1" w:unhideWhenUsed="1"/>
+    <w:lsdException w:name="List Continue 2" w:semiHidden="1" w:unhideWhenUsed="1"/>
+    <w:lsdException w:name="List Continue 3" w:semiHidden="1" w:unhideWhenUsed="1"/>
+    <w:lsdException w:name="List Continue 4" w:semiHidden="1" w:unhideWhenUsed="1"/>
+    <w:lsdException w:name="List Continue 5" w:semiHidden="1" w:unhideWhenUsed="1"/>
+    <w:lsdException w:name="Message Header" w:semiHidden="1" w:unhideWhenUsed="1"/>
+    <w:lsdException w:name="Subtitle" w:uiPriority="11" w:qFormat="1"/>
+    <w:lsdException w:name="Salutation" w:semiHidden="1" w:unhideWhenUsed="1"/>
+    <w:lsdException w:name="Date" w:semiHidden="1" w:unhideWhenUsed="1"/>
+    <w:lsdException w:name="Body Text First Indent" w:semiHidden="1" w:unhideWhenUsed="1"/>
+    <w:lsdException w:name="Body Text First Indent 2" w:semiHidden="1" w:unhideWhenUsed="1"/>
+    <w:lsdException w:name="Note Heading" w:semiHidden="1" w:unhideWhenUsed="1"/>
+    <w:lsdException w:name="Body Text 2" w:semiHidden="1" w:unhideWhenUsed="1"/>
+    <w:lsdException w:name="Body Text 3" w:semiHidden="1" w:unhideWhenUsed="1"/>
+    <w:lsdException w:name="Body Text Indent 2" w:semiHidden="1" w:unhideWhenUsed="1"/>
+    <w:lsdException w:name="Body Text Indent 3" w:semiHidden="1" w:unhideWhenUsed="1"/>
+    <w:lsdException w:name="Block Text" w:semiHidden="1" w:unhideWhenUsed="1"/>
+    <w:lsdException w:name="Hyperlink" w:semiHidden="1" w:unhideWhenUsed="1"/>
+    <w:lsdException w:name="FollowedHyperlink" w:semiHidden="1" w:unhideWhenUsed="1"/>
+    <w:lsdException w:name="Strong" w:uiPriority="22" w:qFormat="1"/>
+    <w:lsdException w:name="Emphasis" w:uiPriority="20" w:qFormat="1"/>
+    <w:lsdException w:name="Document Map" w:semiHidden="1" w:unhideWhenUsed="1"/>
+    <w:lsdException w:name="Plain Text" w:semiHidden="1" w:unhideWhenUsed="1"/>
+    <w:lsdException w:name="E-mail Signature" w:semiHidden="1" w:unhideWhenUsed="1"/>
+    <w:lsdException w:name="HTML Top of Form" w:semiHidden="1" w:unhideWhenUsed="1"/>
+    <w:lsdException w:name="HTML Bottom of Form" w:semiHidden="1" w:unhideWhenUsed="1"/>
+    <w:lsdException w:name="Normal (Web)" w:semiHidden="1" w:unhideWhenUsed="1"/>
+    <w:lsdException w:name="HTML Acronym" w:semiHidden="1" w:unhideWhenUsed="1"/>
+    <w:lsdException w:name="HTML Address" w:semiHidden="1" w:unhideWhenUsed="1"/>
+    <w:lsdException w:name="HTML Cite" w:semiHidden="1" w:unhideWhenUsed="1"/>
+    <w:lsdException w:name="HTML Code" w:semiHidden="1" w:unhideWhenUsed="1"/>
+    <w:lsdException w:name="HTML Definition" w:semiHidden="1" w:unhideWhenUsed="1"/>
+    <w:lsdException w:name="HTML Keyboard" w:semiHidden="1" w:unhideWhenUsed="1"/>
+    <w:lsdException w:name="HTML Preformatted" w:semiHidden="1" w:unhideWhenUsed="1"/>
+    <w:lsdException w:name="HTML Sample" w:semiHidden="1" w:unhideWhenUsed="1"/>
+    <w:lsdException w:name="HTML Typewriter" w:semiHidden="1" w:unhideWhenUsed="1"/>
+    <w:lsdException w:name="HTML Variable" w:semiHidden="1" w:unhideWhenUsed="1"/>
+    <w:lsdException w:name="Normal Table" w:semiHidden="1" w:unhideWhenUsed="1"/>
+    <w:lsdException w:name="annotation subject" w:semiHidden="1" w:unhideWhenUsed="1"/>
+    <w:lsdException w:name="No List" w:semiHidden="1" w:unhideWhenUsed="1"/>
+    <w:lsdException w:name="Outline List 1" w:semiHidden="1" w:unhideWhenUsed="1"/>
+    <w:lsdException w:name="Outline List 2" w:semiHidden="1" w:unhideWhenUsed="1"/>
+    <w:lsdException w:name="Outline List 3" w:semiHidden="1" w:unhideWhenUsed="1"/>
+    <w:lsdException w:name="Table Simple 1" w:semiHidden="1" w:unhideWhenUsed="1"/>
+    <w:lsdException w:name="Table Simple 2" w:semiHidden="1" w:unhideWhenUsed="1"/>
+    <w:lsdException w:name="Table Simple 3" w:semiHidden="1" w:unhideWhenUsed="1"/>
+    <w:lsdException w:name="Table Classic 1" w:semiHidden="1" w:unhideWhenUsed="1"/>
+    <w:lsdException w:name="Table Classic 2" w:semiHidden="1" w:unhideWhenUsed="1"/>
+    <w:lsdException w:name="Table Classic 3" w:semiHidden="1" w:unhideWhenUsed="1"/>
+    <w:lsdException w:name="Table Classic 4" w:semiHidden="1" w:unhideWhenUsed="1"/>
+    <w:lsdException w:name="Table Colorful 1" w:semiHidden="1" w:unhideWhenUsed="1"/>
+    <w:lsdException w:name="Table Colorful 2" w:semiHidden="1" w:unhideWhenUsed="1"/>
+    <w:lsdException w:name="Table Colorful 3" w:semiHidden="1" w:unhideWhenUsed="1"/>
+    <w:lsdException w:name="Table Columns 1" w:semiHidden="1" w:unhideWhenUsed="1"/>
+    <w:lsdException w:name="Table Columns 2" w:semiHidden="1" w:unhideWhenUsed="1"/>
+    <w:lsdException w:name="Table Columns 3" w:semiHidden="1" w:unhideWhenUsed="1"/>
+    <w:lsdException w:name="Table Columns 4" w:semiHidden="1" w:unhideWhenUsed="1"/>
+    <w:lsdException w:name="Table Columns 5" w:semiHidden="1" w:unhideWhenUsed="1"/>
+    <w:lsdException w:name="Table Grid 1" w:semiHidden="1" w:unhideWhenUsed="1"/>
+    <w:lsdException w:name="Table Grid 2" w:semiHidden="1" w:unhideWhenUsed="1"/>
+    <w:lsdException w:name="Table Grid 3" w:semiHidden="1" w:unhideWhenUsed="1"/>
+    <w:lsdException w:name="Table Grid 4" w:semiHidden="1" w:unhideWhenUsed="1"/>
+    <w:lsdException w:name="Table Grid 5" w:semiHidden="1" w:unhideWhenUsed="1"/>
+    <w:lsdException w:name="Table Grid 6" w:semiHidden="1" w:unhideWhenUsed="1"/>
+    <w:lsdException w:name="Table Grid 7" w:semiHidden="1" w:unhideWhenUsed="1"/>
+    <w:lsdException w:name="Table Grid 8" w:semiHidden="1" w:unhideWhenUsed="1"/>
+    <w:lsdException w:name="Table List 1" w:semiHidden="1" w:unhideWhenUsed="1"/>
+    <w:lsdException w:name="Table List 2" w:semiHidden="1" w:unhideWhenUsed="1"/>
+    <w:lsdException w:name="Table List 3" w:semiHidden="1" w:unhideWhenUsed="1"/>
+    <w:lsdException w:name="Table List 4" w:semiHidden="1" w:unhideWhenUsed="1"/>
+    <w:lsdException w:name="Table List 5" w:semiHidden="1" w:unhideWhenUsed="1"/>
+    <w:lsdException w:name="Table List 6" w:semiHidden="1" w:unhideWhenUsed="1"/>
+    <w:lsdException w:name="Table List 7" w:semiHidden="1" w:unhideWhenUsed="1"/>
+    <w:lsdException w:name="Table List 8" w:semiHidden="1" w:unhideWhenUsed="1"/>
+    <w:lsdException w:name="Table 3D effects 1" w:semiHidden="1" w:unhideWhenUsed="1"/>
+    <w:lsdException w:name="Table 3D effects 2" w:semiHidden="1" w:unhideWhenUsed="1"/>
+    <w:lsdException w:name="Table 3D effects 3" w:semiHidden="1" w:unhideWhenUsed="1"/>
+    <w:lsdException w:name="Table Contemporary" w:semiHidden="1" w:unhideWhenUsed="1"/>
+    <w:lsdException w:name="Table Elegant" w:semiHidden="1" w:unhideWhenUsed="1"/>
+    <w:lsdException w:name="Table Professional" w:semiHidden="1" w:unhideWhenUsed="1"/>
+    <w:lsdException w:name="Table Subtle 1" w:semiHidden="1" w:unhideWhenUsed="1"/>
+    <w:lsdException w:name="Table Subtle 2" w:semiHidden="1" w:unhideWhenUsed="1"/>
+    <w:lsdException w:name="Table Web 1" w:semiHidden="1" w:unhideWhenUsed="1"/>
+    <w:lsdException w:name="Table Web 2" w:semiHidden="1" w:unhideWhenUsed="1"/>
+    <w:lsdException w:name="Table Web 3" w:semiHidden="1" w:unhideWhenUsed="1"/>
+    <w:lsdException w:name="Balloon Text" w:semiHidden="1" w:unhideWhenUsed="1"/>
+    <w:lsdException w:name="Table Grid" w:uiPriority="39"/>
+    <w:lsdException w:name="Table Theme" w:semiHidden="1" w:unhideWhenUsed="1"/>
+    <w:lsdException w:name="Placeholder Text" w:semiHidden="1"/>
+    <w:lsdException w:name="No Spacing" w:uiPriority="1" w:qFormat="1"/>
+    <w:lsdException w:name="Light Shading" w:uiPriority="60"/>
+    <w:lsdException w:name="Light List" w:uiPriority="61"/>
+    <w:lsdException w:name="Light Grid" w:uiPriority="62"/>
+    <w:lsdException w:name="Medium Shading 1" w:uiPriority="63"/>
+    <w:lsdException w:name="Medium Shading 2" w:uiPriority="64"/>
+    <w:lsdException w:name="Medium List 1" w:uiPriority="65"/>
+    <w:lsdException w:name="Medium List 2" w:uiPriority="66"/>
+    <w:lsdException w:name="Medium Grid 1" w:uiPriority="67"/>
+    <w:lsdException w:name="Medium Grid 2" w:uiPriority="68"/>
+    <w:lsdException w:name="Medium Grid 3" w:uiPriority="69"/>
+    <w:lsdException w:name="Dark List" w:uiPriority="70"/>
+    <w:lsdException w:name="Colorful Shading" w:uiPriority="71"/>
+    <w:lsdException w:name="Colorful List" w:uiPriority="72"/>
+    <w:lsdException w:name="Colorful Grid" w:uiPriority="73"/>
+    <w:lsdException w:name="Light Shading Accent 1" w:uiPriority="60"/>
+    <w:lsdException w:name="Light List Accent 1" w:uiPriority="61"/>
+    <w:lsdException w:name="Light Grid Accent 1" w:uiPriority="62"/>
+    <w:lsdException w:name="Medium Shading 1 Accent 1" w:uiPriority="63"/>
+    <w:lsdException w:name="Medium Shading 2 Accent 1" w:uiPriority="64"/>
+    <w:lsdException w:name="Medium List 1 Accent 1" w:uiPriority="65"/>
+    <w:lsdException w:name="Revision" w:semiHidden="1"/>
+    <w:lsdException w:name="List Paragraph" w:uiPriority="34" w:qFormat="1"/>
+    <w:lsdException w:name="Quote" w:uiPriority="29" w:qFormat="1"/>
+    <w:lsdException w:name="Intense Quote" w:uiPriority="30" w:qFormat="1"/>
+    <w:lsdException w:name="Medium List 2 Accent 1" w:uiPriority="66"/>
+    <w:lsdException w:name="Medium Grid 1 Accent 1" w:uiPriority="67"/>
+    <w:lsdException w:name="Medium Grid 2 Accent 1" w:uiPriority="68"/>
+    <w:lsdException w:name="Medium Grid 3 Accent 1" w:uiPriority="69"/>
+    <w:lsdException w:name="Dark List Accent 1" w:uiPriority="70"/>
+    <w:lsdException w:name="Colorful Shading Accent 1" w:uiPriority="71"/>
+    <w:lsdException w:name="Colorful List Accent 1" w:uiPriority="72"/>
+    <w:lsdException w:name="Colorful Grid Accent 1" w:uiPriority="73"/>
+    <w:lsdException w:name="Light Shading Accent 2" w:uiPriority="60"/>
+    <w:lsdException w:name="Light List Accent 2" w:uiPriority="61"/>
+    <w:lsdException w:name="Light Grid Accent 2" w:uiPriority="62"/>
+    <w:lsdException w:name="Medium Shading 1 Accent 2" w:uiPriority="63"/>
+    <w:lsdException w:name="Medium Shading 2 Accent 2" w:uiPriority="64"/>
+    <w:lsdException w:name="Medium List 1 Accent 2" w:uiPriority="65"/>
+    <w:lsdException w:name="Medium List 2 Accent 2" w:uiPriority="66"/>
+    <w:lsdException w:name="Medium Grid 1 Accent 2" w:uiPriority="67"/>
+    <w:lsdException w:name="Medium Grid 2 Accent 2" w:uiPriority="68"/>
+    <w:lsdException w:name="Medium Grid 3 Accent 2" w:uiPriority="69"/>
+    <w:lsdException w:name="Dark List Accent 2" w:uiPriority="70"/>
+    <w:lsdException w:name="Colorful Shading Accent 2" w:uiPriority="71"/>
+    <w:lsdException w:name="Colorful List Accent 2" w:uiPriority="72"/>
+    <w:lsdException w:name="Colorful Grid Accent 2" w:uiPriority="73"/>
+    <w:lsdException w:name="Light Shading Accent 3" w:uiPriority="60"/>
+    <w:lsdException w:name="Light List Accent 3" w:uiPriority="61"/>
+    <w:lsdException w:name="Light Grid Accent 3" w:uiPriority="62"/>
+    <w:lsdException w:name="Medium Shading 1 Accent 3" w:uiPriority="63"/>
+    <w:lsdException w:name="Medium Shading 2 Accent 3" w:uiPriority="64"/>
+    <w:lsdException w:name="Medium List 1 Accent 3" w:uiPriority="65"/>
+    <w:lsdException w:name="Medium List 2 Accent 3" w:uiPriority="66"/>
+    <w:lsdException w:name="Medium Grid 1 Accent 3" w:uiPriority="67"/>
+    <w:lsdException w:name="Medium Grid 2 Accent 3" w:uiPriority="68"/>
+    <w:lsdException w:name="Medium Grid 3 Accent 3" w:uiPriority="69"/>
+    <w:lsdException w:name="Dark List Accent 3" w:uiPriority="70"/>
+    <w:lsdException w:name="Colorful Shading Accent 3" w:uiPriority="71"/>
+    <w:lsdException w:name="Colorful List Accent 3" w:uiPriority="72"/>
+    <w:lsdException w:name="Colorful Grid Accent 3" w:uiPriority="73"/>
+    <w:lsdException w:name="Light Shading Accent 4" w:uiPriority="60"/>
+    <w:lsdException w:name="Light List Accent 4" w:uiPriority="61"/>
+    <w:lsdException w:name="Light Grid Accent 4" w:uiPriority="62"/>
+    <w:lsdException w:name="Medium Shading 1 Accent 4" w:uiPriority="63"/>
+    <w:lsdException w:name="Medium Shading 2 Accent 4" w:uiPriority="64"/>
+    <w:lsdException w:name="Medium List 1 Accent 4" w:uiPriority="65"/>
+    <w:lsdException w:name="Medium List 2 Accent 4" w:uiPriority="66"/>
+    <w:lsdException w:name="Medium Grid 1 Accent 4" w:uiPriority="67"/>
+    <w:lsdException w:name="Medium Grid 2 Accent 4" w:uiPriority="68"/>
+    <w:lsdException w:name="Medium Grid 3 Accent 4" w:uiPriority="69"/>
+    <w:lsdException w:name="Dark List Accent 4" w:uiPriority="70"/>
+    <w:lsdException w:name="Colorful Shading Accent 4" w:uiPriority="71"/>
+    <w:lsdException w:name="Colorful List Accent 4" w:uiPriority="72"/>
+    <w:lsdException w:name="Colorful Grid Accent 4" w:uiPriority="73"/>
+    <w:lsdException w:name="Light Shading Accent 5" w:uiPriority="60"/>
+    <w:lsdException w:name="Light List Accent 5" w:uiPriority="61"/>
+    <w:lsdException w:name="Light Grid Accent 5" w:uiPriority="62"/>
+    <w:lsdException w:name="Medium Shading 1 Accent 5" w:uiPriority="63"/>
+    <w:lsdException w:name="Medium Shading 2 Accent 5" w:uiPriority="64"/>
+    <w:lsdException w:name="Medium List 1 Accent 5" w:uiPriority="65"/>
+    <w:lsdException w:name="Medium List 2 Accent 5" w:uiPriority="66"/>
+    <w:lsdException w:name="Medium Grid 1 Accent 5" w:uiPriority="67"/>
+    <w:lsdException w:name="Medium Grid 2 Accent 5" w:uiPriority="68"/>
+    <w:lsdException w:name="Medium Grid 3 Accent 5" w:uiPriority="69"/>
+    <w:lsdException w:name="Dark List Accent 5" w:uiPriority="70"/>
+    <w:lsdException w:name="Colorful Shading Accent 5" w:uiPriority="71"/>
+    <w:lsdException w:name="Colorful List Accent 5" w:uiPriority="72"/>
+    <w:lsdException w:name="Colorful Grid Accent 5" w:uiPriority="73"/>
+    <w:lsdException w:name="Light Shading Accent 6" w:uiPriority="60"/>
+    <w:lsdException w:name="Light List Accent 6" w:uiPriority="61"/>
+    <w:lsdException w:name="Light Grid Accent 6" w:uiPriority="62"/>
+    <w:lsdException w:name="Medium Shading 1 Accent 6" w:uiPriority="63"/>
+    <w:lsdException w:name="Medium Shading 2 Accent 6" w:uiPriority="64"/>
+    <w:lsdException w:name="Medium List 1 Accent 6" w:uiPriority="65"/>
+    <w:lsdException w:name="Medium List 2 Accent 6" w:uiPriority="66"/>
+    <w:lsdException w:name="Medium Grid 1 Accent 6" w:uiPriority="67"/>
+    <w:lsdException w:name="Medium Grid 2 Accent 6" w:uiPriority="68"/>
+    <w:lsdException w:name="Medium Grid 3 Accent 6" w:uiPriority="69"/>
+    <w:lsdException w:name="Dark List Accent 6" w:uiPriority="70"/>
+    <w:lsdException w:name="Colorful Shading Accent 6" w:uiPriority="71"/>
+    <w:lsdException w:name="Colorful List Accent 6" w:uiPriority="72"/>
+    <w:lsdException w:name="Colorful Grid Accent 6" w:uiPriority="73"/>
+    <w:lsdException w:name="Subtle Emphasis" w:uiPriority="19" w:qFormat="1"/>
+    <w:lsdException w:name="Intense Emphasis" w:uiPriority="21" w:qFormat="1"/>
+    <w:lsdException w:name="Subtle Reference" w:uiPriority="31" w:qFormat="1"/>
+    <w:lsdException w:name="Intense Reference" w:uiPriority="32" w:qFormat="1"/>
+    <w:lsdException w:name="Book Title" w:uiPriority="33" w:qFormat="1"/>
+    <w:lsdException w:name="Bibliography" w:semiHidden="1" w:uiPriority="37" w:unhideWhenUsed="1"/>
+    <w:lsdException w:name="TOC Heading" w:semiHidden="1" w:uiPriority="39" w:unhideWhenUsed="1" w:qFormat="1"/>
+    <w:lsdException w:name="Plain Table 1" w:uiPriority="41"/>
+    <w:lsdException w:name="Plain Table 2" w:uiPriority="42"/>
+    <w:lsdException w:name="Plain Table 3" w:uiPriority="43"/>
+    <w:lsdException w:name="Plain Table 4" w:uiPriority="44"/>
+    <w:lsdException w:name="Plain Table 5" w:uiPriority="45"/>
+    <w:lsdException w:name="Grid Table Light" w:uiPriority="40"/>
+    <w:lsdException w:name="Grid Table 1 Light" w:uiPriority="46"/>
+    <w:lsdException w:name="Grid Table 2" w:uiPriority="47"/>
+    <w:lsdException w:name="Grid Table 3" w:uiPriority="48"/>
+    <w:lsdException w:name="Grid Table 4" w:uiPriority="49"/>
+    <w:lsdException w:name="Grid Table 5 Dark" w:uiPriority="50"/>
+    <w:lsdException w:name="Grid Table 6 Colorful" w:uiPriority="51"/>
+    <w:lsdException w:name="Grid Table 7 Colorful" w:uiPriority="52"/>
+    <w:lsdException w:name="Grid Table 1 Light Accent 1" w:uiPriority="46"/>
+    <w:lsdException w:name="Grid Table 2 Accent 1" w:uiPriority="47"/>
+    <w:lsdException w:name="Grid Table 3 Accent 1" w:uiPriority="48"/>
+    <w:lsdException w:name="Grid Table 4 Accent 1" w:uiPriority="49"/>
+    <w:lsdException w:name="Grid Table 5 Dark Accent 1" w:uiPriority="50"/>
+    <w:lsdException w:name="Grid Table 6 Colorful Accent 1" w:uiPriority="51"/>
+    <w:lsdException w:name="Grid Table 7 Colorful Accent 1" w:uiPriority="52"/>
+    <w:lsdException w:name="Grid Table 1 Light Accent 2" w:uiPriority="46"/>
+    <w:lsdException w:name="Grid Table 2 Accent 2" w:uiPriority="47"/>
+    <w:lsdException w:name="Grid Table 3 Accent 2" w:uiPriority="48"/>
+    <w:lsdException w:name="Grid Table 4 Accent 2" w:uiPriority="49"/>
+    <w:lsdException w:name="Grid Table 5 Dark Accent 2" w:uiPriority="50"/>
+    <w:lsdException w:name="Grid Table 6 Colorful Accent 2" w:uiPriority="51"/>
+    <w:lsdException w:name="Grid Table 7 Colorful Accent 2" w:uiPriority="52"/>
+    <w:lsdException w:name="Grid Table 1 Light Accent 3" w:uiPriority="46"/>
+    <w:lsdException w:name="Grid Table 2 Accent 3" w:uiPriority="47"/>
+    <w:lsdException w:name="Grid Table 3 Accent 3" w:uiPriority="48"/>
+    <w:lsdException w:name="Grid Table 4 Accent 3" w:uiPriority="49"/>
+    <w:lsdException w:name="Grid Table 5 Dark Accent 3" w:uiPriority="50"/>
+    <w:lsdException w:name="Grid Table 6 Colorful Accent 3" w:uiPriority="51"/>
+    <w:lsdException w:name="Grid Table 7 Colorful Accent 3" w:uiPriority="52"/>
+    <w:lsdException w:name="Grid Table 1 Light Accent 4" w:uiPriority="46"/>
+    <w:lsdException w:name="Grid Table 2 Accent 4" w:uiPriority="47"/>
+    <w:lsdException w:name="Grid Table 3 Accent 4" w:uiPriority="48"/>
+    <w:lsdException w:name="Grid Table 4 Accent 4" w:uiPriority="49"/>
+    <w:lsdException w:name="Grid Table 5 Dark Accent 4" w:uiPriority="50"/>
+    <w:lsdException w:name="Grid Table 6 Colorful Accent 4" w:uiPriority="51"/>
+    <w:lsdException w:name="Grid Table 7 Colorful Accent 4" w:uiPriority="52"/>
+    <w:lsdException w:name="Grid Table 1 Light Accent 5" w:uiPriority="46"/>
+    <w:lsdException w:name="Grid Table 2 Accent 5" w:uiPriority="47"/>
+    <w:lsdException w:name="Grid Table 3 Accent 5" w:uiPriority="48"/>
+    <w:lsdException w:name="Grid Table 4 Accent 5" w:uiPriority="49"/>
+    <w:lsdException w:name="Grid Table 5 Dark Accent 5" w:uiPriority="50"/>
+    <w:lsdException w:name="Grid Table 6 Colorful Accent 5" w:uiPriority="51"/>
+    <w:lsdException w:name="Grid Table 7 Colorful Accent 5" w:uiPriority="52"/>
+    <w:lsdException w:name="Grid Table 1 Light Accent 6" w:uiPriority="46"/>
+    <w:lsdException w:name="Grid Table 2 Accent 6" w:uiPriority="47"/>
+    <w:lsdException w:name="Grid Table 3 Accent 6" w:uiPriority="48"/>
+    <w:lsdException w:name="Grid Table 4 Accent 6" w:uiPriority="49"/>
+    <w:lsdException w:name="Grid Table 5 Dark Accent 6" w:uiPriority="50"/>
+    <w:lsdException w:name="Grid Table 6 Colorful Accent 6" w:uiPriority="51"/>
+    <w:lsdException w:name="Grid Table 7 Colorful Accent 6" w:uiPriority="52"/>
+    <w:lsdException w:name="List Table 1 Light" w:uiPriority="46"/>
+    <w:lsdException w:name="List Table 2" w:uiPriority="47"/>
+    <w:lsdException w:name="List Table 3" w:uiPriority="48"/>
+    <w:lsdException w:name="List Table 4" w:uiPriority="49"/>
+    <w:lsdException w:name="List Table 5 Dark" w:uiPriority="50"/>
+    <w:lsdException w:name="List Table 6 Colorful" w:uiPriority="51"/>
+    <w:lsdException w:name="List Table 7 Colorful" w:uiPriority="52"/>
+    <w:lsdException w:name="List Table 1 Light Accent 1" w:uiPriority="46"/>
+    <w:lsdException w:name="List Table 2 Accent 1" w:uiPriority="47"/>
+    <w:lsdException w:name="List Table 3 Accent 1" w:uiPriority="48"/>
+    <w:lsdException w:name="List Table 4 Accent 1" w:uiPriority="49"/>
+    <w:lsdException w:name="List Table 5 Dark Accent 1" w:uiPriority="50"/>
+    <w:lsdException w:name="List Table 6 Colorful Accent 1" w:uiPriority="51"/>
+    <w:lsdException w:name="List Table 7 Colorful Accent 1" w:uiPriority="52"/>
+    <w:lsdException w:name="List Table 1 Light Accent 2" w:uiPriority="46"/>
+    <w:lsdException w:name="List Table 2 Accent 2" w:uiPriority="47"/>
+    <w:lsdException w:name="List Table 3 Accent 2" w:uiPriority="48"/>
+    <w:lsdException w:name="List Table 4 Accent 2" w:uiPriority="49"/>
+    <w:lsdException w:name="List Table 5 Dark Accent 2" w:uiPriority="50"/>
+    <w:lsdException w:name="List Table 6 Colorful Accent 2" w:uiPriority="51"/>
+    <w:lsdException w:name="List Table 7 Colorful Accent 2" w:uiPriority="52"/>
+    <w:lsdException w:name="List Table 1 Light Accent 3" w:uiPriority="46"/>
+    <w:lsdException w:name="List Table 2 Accent 3" w:uiPriority="47"/>
+    <w:lsdException w:name="List Table 3 Accent 3" w:uiPriority="48"/>
+    <w:lsdException w:name="List Table 4 Accent 3" w:uiPriority="49"/>
+    <w:lsdException w:name="List Table 5 Dark Accent 3" w:uiPriority="50"/>
+    <w:lsdException w:name="List Table 6 Colorful Accent 3" w:uiPriority="51"/>
+    <w:lsdException w:name="List Table 7 Colorful Accent 3" w:uiPriority="52"/>
+    <w:lsdException w:name="List Table 1 Light Accent 4" w:uiPriority="46"/>
+    <w:lsdException w:name="List Table 2 Accent 4" w:uiPriority="47"/>
+    <w:lsdException w:name="List Table 3 Accent 4" w:uiPriority="48"/>
+    <w:lsdException w:name="List Table 4 Accent 4" w:uiPriority="49"/>
+    <w:lsdException w:name="List Table 5 Dark Accent 4" w:uiPriority="50"/>
+    <w:lsdException w:name="List Table 6 Colorful Accent 4" w:uiPriority="51"/>
+    <w:lsdException w:name="List Table 7 Colorful Accent 4" w:uiPriority="52"/>
+    <w:lsdException w:name="List Table 1 Light Accent 5" w:uiPriority="46"/>
+    <w:lsdException w:name="List Table 2 Accent 5" w:uiPriority="47"/>
+    <w:lsdException w:name="List Table 3 Accent 5" w:uiPriority="48"/>
+    <w:lsdException w:name="List Table 4 Accent 5" w:uiPriority="49"/>
+    <w:lsdException w:name="List Table 5 Dark Accent 5" w:uiPriority="50"/>
+    <w:lsdException w:name="List Table 6 Colorful Accent 5" w:uiPriority="51"/>
+    <w:lsdException w:name="List Table 7 Colorful Accent 5" w:uiPriority="52"/>
+    <w:lsdException w:name="List Table 1 Light Accent 6" w:uiPriority="46"/>
+    <w:lsdException w:name="List Table 2 Accent 6" w:uiPriority="47"/>
+    <w:lsdException w:name="List Table 3 Accent 6" w:uiPriority="48"/>
+    <w:lsdException w:name="List Table 4 Accent 6" w:uiPriority="49"/>
+    <w:lsdException w:name="List Table 5 Dark Accent 6" w:uiPriority="50"/>
+    <w:lsdException w:name="List Table 6 Colorful Accent 6" w:uiPriority="51"/>
+    <w:lsdException w:name="List Table 7 Colorful Accent 6" w:uiPriority="52"/>
+    <w:lsdException w:name="Mention" w:semiHidden="1" w:unhideWhenUsed="1"/>
+    <w:lsdException w:name="Smart Hyperlink" w:semiHidden="1" w:unhideWhenUsed="1"/>
+    <w:lsdException w:name="Hashtag" w:semiHidden="1" w:unhideWhenUsed="1"/>
+    <w:lsdException w:name="Unresolved Mention" w:semiHidden="1" w:unhideWhenUsed="1"/>
+    <w:lsdException w:name="Smart Link" w:semiHidden="1" w:unhideWhenUsed="1"/>
+  </w:latentStyles>
+  <w:style w:type="paragraph" w:default="1" w:styleId="Standard">
+    <w:name w:val="Normal"/>
+    <w:qFormat/>
+    <w:rsid w:val="00394A10"/>
+    <w:rPr>
+      <w:rFonts w:cs="Times New Roman"/>
+      <w:sz w:val="3276"/>
+      <w:szCs w:val="3276"/>
+    </w:rPr>
+  </w:style>
+  <w:style w:type="character" w:default="1" w:styleId="Absatz-Standardschriftart">
+    <w:name w:val="Default Paragraph Font"/>
+    <w:uiPriority w:val="1"/>
+    <w:semiHidden/>
+    <w:unhideWhenUsed/>
+    <w:rsid w:val="00394A10"/>
+  </w:style>
+  <w:style w:type="table" w:default="1" w:styleId="NormaleTabelle">
+    <w:name w:val="Normal Table"/>
+    <w:uiPriority w:val="99"/>
+    <w:semiHidden/>
+    <w:unhideWhenUsed/>
+    <w:tblPr>
+      <w:tblInd w:w="0" w:type="dxa"/>
+      <w:tblCellMar>
+        <w:top w:w="0" w:type="dxa"/>
+        <w:left w:w="108" w:type="dxa"/>
+        <w:bottom w:w="0" w:type="dxa"/>
+        <w:right w:w="108" w:type="dxa"/>
+      </w:tblCellMar>
+    </w:tblPr>
+  </w:style>
+  <w:style w:type="numbering" w:default="1" w:styleId="KeineListe">
+    <w:name w:val="No List"/>
+    <w:uiPriority w:val="99"/>
+    <w:semiHidden/>
+    <w:unhideWhenUsed/>
+  </w:style>
+  <w:style w:type="character" w:styleId="Platzhaltertext">
+    <w:name w:val="Placeholder Text"/>
+    <w:basedOn w:val="Absatz-Standardschriftart"/>
+    <w:uiPriority w:val="99"/>
+    <w:semiHidden/>
+    <w:rsid w:val="00394A10"/>
+    <w:rPr>
+      <w:color w:val="808080"/>
+    </w:rPr>
+  </w:style>
+</w:styles>
+</file>
+
+<file path=word/glossary/webSettings.xml><?xml version="1.0" encoding="utf-8"?>
+<w:webSettings xmlns:mc="http://schemas.openxmlformats.org/markup-compatibility/2006" xmlns:r="http://schemas.openxmlformats.org/officeDocument/2006/relationships" xmlns:w="http://schemas.openxmlformats.org/wordprocessingml/2006/main" xmlns:w14="http://schemas.microsoft.com/office/word/2010/wordml" xmlns:w15="http://schemas.microsoft.com/office/word/2012/wordml" xmlns:w16cex="http://schemas.microsoft.com/office/word/2018/wordml/cex" xmlns:w16cid="http://schemas.microsoft.com/office/word/2016/wordml/cid" xmlns:w16="http://schemas.microsoft.com/office/word/2018/wordml" xmlns:w16sdtdh="http://schemas.microsoft.com/office/word/2020/wordml/sdtdatahash" xmlns:w16se="http://schemas.microsoft.com/office/word/2015/wordml/symex" mc:Ignorable="w14 w15 w16se w16cid w16 w16cex w16sdtdh">
+  <w:optimizeForBrowser/>
+  <w:allowPNG/>
+</w:webSettings>
 </file>
 
 <file path=word/theme/theme1.xml><?xml version="1.0" encoding="utf-8"?>

</xml_diff>